<commit_message>
Documento de desenvolvimento de software
versão 0.3
</commit_message>
<xml_diff>
--- a/Documento de Desenvolvimento de Software.docx
+++ b/Documento de Desenvolvimento de Software.docx
@@ -728,16 +728,26 @@
           <w:sz w:val="24"/>
           <w:szCs w:val="24"/>
         </w:rPr>
-        <w:t>Limeira, Agosto de 2016</w:t>
-      </w:r>
-    </w:p>
-    <w:p>
-      <w:pPr>
+        <w:t>Limeira, Setembro</w:t>
+      </w:r>
+      <w:r>
+        <w:rPr>
+          <w:rFonts w:ascii="Times New Roman" w:hAnsi="Times New Roman" w:cs="Times New Roman"/>
+          <w:sz w:val="24"/>
+          <w:szCs w:val="24"/>
+        </w:rPr>
+        <w:t xml:space="preserve"> de 2016</w:t>
+      </w:r>
+    </w:p>
+    <w:p>
+      <w:pPr>
+        <w:jc w:val="both"/>
         <w:rPr>
           <w:rFonts w:ascii="Times New Roman" w:hAnsi="Times New Roman" w:cs="Times New Roman"/>
           <w:b/>
           <w:sz w:val="28"/>
           <w:szCs w:val="28"/>
+          <w:u w:val="single"/>
         </w:rPr>
       </w:pPr>
       <w:r>
@@ -753,6 +763,7 @@
     </w:p>
     <w:p>
       <w:pPr>
+        <w:jc w:val="both"/>
         <w:rPr>
           <w:rFonts w:ascii="Times New Roman" w:hAnsi="Times New Roman" w:cs="Times New Roman"/>
           <w:b/>
@@ -764,14 +775,15 @@
     <w:tbl>
       <w:tblPr>
         <w:tblStyle w:val="Tabelacomgrade"/>
-        <w:tblW w:w="0" w:type="auto"/>
+        <w:tblW w:w="8364" w:type="dxa"/>
+        <w:tblInd w:w="-5" w:type="dxa"/>
         <w:tblLook w:val="04A0" w:firstRow="1" w:lastRow="0" w:firstColumn="1" w:lastColumn="0" w:noHBand="0" w:noVBand="1"/>
       </w:tblPr>
       <w:tblGrid>
-        <w:gridCol w:w="2123"/>
+        <w:gridCol w:w="1561"/>
         <w:gridCol w:w="2123"/>
         <w:gridCol w:w="2553"/>
-        <w:gridCol w:w="1695"/>
+        <w:gridCol w:w="2127"/>
       </w:tblGrid>
       <w:tr>
         <w:trPr>
@@ -779,10 +791,11 @@
         </w:trPr>
         <w:tc>
           <w:tcPr>
-            <w:tcW w:w="2123" w:type="dxa"/>
+            <w:tcW w:w="1561" w:type="dxa"/>
           </w:tcPr>
           <w:p>
             <w:pPr>
+              <w:jc w:val="both"/>
               <w:rPr>
                 <w:rFonts w:ascii="Times New Roman" w:hAnsi="Times New Roman" w:cs="Times New Roman"/>
                 <w:sz w:val="24"/>
@@ -805,6 +818,7 @@
           </w:tcPr>
           <w:p>
             <w:pPr>
+              <w:jc w:val="both"/>
               <w:rPr>
                 <w:rFonts w:ascii="Times New Roman" w:hAnsi="Times New Roman" w:cs="Times New Roman"/>
                 <w:sz w:val="24"/>
@@ -827,6 +841,7 @@
           </w:tcPr>
           <w:p>
             <w:pPr>
+              <w:jc w:val="both"/>
               <w:rPr>
                 <w:rFonts w:ascii="Times New Roman" w:hAnsi="Times New Roman" w:cs="Times New Roman"/>
                 <w:sz w:val="24"/>
@@ -845,10 +860,11 @@
         </w:tc>
         <w:tc>
           <w:tcPr>
-            <w:tcW w:w="1695" w:type="dxa"/>
+            <w:tcW w:w="2127" w:type="dxa"/>
           </w:tcPr>
           <w:p>
             <w:pPr>
+              <w:jc w:val="both"/>
               <w:rPr>
                 <w:rFonts w:ascii="Times New Roman" w:hAnsi="Times New Roman" w:cs="Times New Roman"/>
                 <w:sz w:val="24"/>
@@ -869,10 +885,11 @@
       <w:tr>
         <w:tc>
           <w:tcPr>
-            <w:tcW w:w="2123" w:type="dxa"/>
+            <w:tcW w:w="1561" w:type="dxa"/>
           </w:tcPr>
           <w:p>
             <w:pPr>
+              <w:jc w:val="both"/>
               <w:rPr>
                 <w:rFonts w:ascii="Times New Roman" w:hAnsi="Times New Roman" w:cs="Times New Roman"/>
                 <w:szCs w:val="24"/>
@@ -889,6 +906,7 @@
           </w:tcPr>
           <w:p>
             <w:pPr>
+              <w:jc w:val="both"/>
               <w:rPr>
                 <w:rFonts w:ascii="Times New Roman" w:hAnsi="Times New Roman" w:cs="Times New Roman"/>
                 <w:szCs w:val="24"/>
@@ -909,6 +927,7 @@
           </w:tcPr>
           <w:p>
             <w:pPr>
+              <w:jc w:val="both"/>
               <w:rPr>
                 <w:rFonts w:ascii="Times New Roman" w:hAnsi="Times New Roman" w:cs="Times New Roman"/>
                 <w:szCs w:val="24"/>
@@ -925,10 +944,11 @@
         </w:tc>
         <w:tc>
           <w:tcPr>
-            <w:tcW w:w="1695" w:type="dxa"/>
+            <w:tcW w:w="2127" w:type="dxa"/>
           </w:tcPr>
           <w:p>
             <w:pPr>
+              <w:jc w:val="both"/>
               <w:rPr>
                 <w:rFonts w:ascii="Times New Roman" w:hAnsi="Times New Roman" w:cs="Times New Roman"/>
                 <w:sz w:val="24"/>
@@ -959,9 +979,12 @@
       <w:tr>
         <w:tc>
           <w:tcPr>
-            <w:tcW w:w="2123" w:type="dxa"/>
+            <w:tcW w:w="1561" w:type="dxa"/>
           </w:tcPr>
           <w:p>
+            <w:pPr>
+              <w:jc w:val="both"/>
+            </w:pPr>
             <w:r>
               <w:t>06/09/2016</w:t>
             </w:r>
@@ -973,6 +996,7 @@
           </w:tcPr>
           <w:p>
             <w:pPr>
+              <w:jc w:val="both"/>
               <w:rPr>
                 <w:rFonts w:ascii="Times New Roman" w:hAnsi="Times New Roman" w:cs="Times New Roman"/>
                 <w:szCs w:val="24"/>
@@ -1011,10 +1035,11 @@
         </w:tc>
         <w:tc>
           <w:tcPr>
-            <w:tcW w:w="1695" w:type="dxa"/>
+            <w:tcW w:w="2127" w:type="dxa"/>
           </w:tcPr>
           <w:p>
             <w:pPr>
+              <w:jc w:val="both"/>
               <w:rPr>
                 <w:rFonts w:ascii="Times New Roman" w:hAnsi="Times New Roman" w:cs="Times New Roman"/>
                 <w:sz w:val="24"/>
@@ -1038,53 +1063,313 @@
                 <w:szCs w:val="28"/>
               </w:rPr>
               <w:t xml:space="preserve"> Fernando</w:t>
+            </w:r>
+          </w:p>
+        </w:tc>
+      </w:tr>
+      <w:tr>
+        <w:tc>
+          <w:tcPr>
+            <w:tcW w:w="1561" w:type="dxa"/>
+          </w:tcPr>
+          <w:p>
+            <w:pPr>
+              <w:jc w:val="both"/>
+            </w:pPr>
+            <w:r>
+              <w:t>20/09/2016</w:t>
+            </w:r>
+          </w:p>
+        </w:tc>
+        <w:tc>
+          <w:tcPr>
+            <w:tcW w:w="2123" w:type="dxa"/>
+          </w:tcPr>
+          <w:p>
+            <w:pPr>
+              <w:jc w:val="both"/>
+              <w:rPr>
+                <w:rFonts w:ascii="Times New Roman" w:hAnsi="Times New Roman" w:cs="Times New Roman"/>
+                <w:szCs w:val="24"/>
+              </w:rPr>
+            </w:pPr>
+            <w:r>
+              <w:rPr>
+                <w:rFonts w:ascii="Times New Roman" w:hAnsi="Times New Roman" w:cs="Times New Roman"/>
+                <w:szCs w:val="24"/>
+              </w:rPr>
+              <w:t>0.3</w:t>
+            </w:r>
+          </w:p>
+        </w:tc>
+        <w:tc>
+          <w:tcPr>
+            <w:tcW w:w="2553" w:type="dxa"/>
+          </w:tcPr>
+          <w:p>
+            <w:pPr>
+              <w:jc w:val="both"/>
+              <w:rPr>
+                <w:rFonts w:ascii="Times New Roman" w:hAnsi="Times New Roman" w:cs="Times New Roman"/>
+                <w:sz w:val="24"/>
+                <w:szCs w:val="24"/>
+              </w:rPr>
+            </w:pPr>
+            <w:r>
+              <w:rPr>
+                <w:rFonts w:ascii="Times New Roman" w:hAnsi="Times New Roman" w:cs="Times New Roman"/>
+                <w:sz w:val="24"/>
+                <w:szCs w:val="24"/>
+              </w:rPr>
+              <w:t>Correção da data</w:t>
+            </w:r>
+            <w:r>
+              <w:rPr>
+                <w:rFonts w:ascii="Times New Roman" w:hAnsi="Times New Roman" w:cs="Times New Roman"/>
+                <w:sz w:val="24"/>
+                <w:szCs w:val="24"/>
+              </w:rPr>
+              <w:t xml:space="preserve"> e formatação do texto</w:t>
+            </w:r>
+            <w:bookmarkStart w:id="0" w:name="_GoBack"/>
+            <w:bookmarkEnd w:id="0"/>
+          </w:p>
+        </w:tc>
+        <w:tc>
+          <w:tcPr>
+            <w:tcW w:w="2127" w:type="dxa"/>
+          </w:tcPr>
+          <w:p>
+            <w:pPr>
+              <w:jc w:val="both"/>
+              <w:rPr>
+                <w:rFonts w:ascii="Times New Roman" w:hAnsi="Times New Roman" w:cs="Times New Roman"/>
+                <w:sz w:val="24"/>
+                <w:szCs w:val="28"/>
+              </w:rPr>
+            </w:pPr>
+            <w:r>
+              <w:rPr>
+                <w:rFonts w:ascii="Times New Roman" w:hAnsi="Times New Roman" w:cs="Times New Roman"/>
+                <w:sz w:val="24"/>
+                <w:szCs w:val="28"/>
+              </w:rPr>
+              <w:t>Lorena Zambaldi</w:t>
             </w:r>
           </w:p>
         </w:tc>
       </w:tr>
     </w:tbl>
-    <w:p/>
-    <w:p/>
-    <w:p/>
-    <w:p/>
-    <w:p/>
-    <w:p/>
-    <w:p/>
-    <w:p/>
-    <w:p/>
-    <w:p/>
-    <w:p/>
-    <w:p/>
-    <w:p/>
-    <w:p/>
-    <w:p/>
-    <w:p/>
-    <w:p/>
-    <w:p/>
-    <w:p/>
-    <w:p/>
-    <w:p/>
-    <w:p/>
-    <w:p/>
-    <w:p/>
-    <w:p/>
-    <w:p/>
-    <w:p/>
-    <w:p/>
-    <w:p/>
-    <w:p/>
-    <w:p/>
-    <w:p/>
-    <w:p/>
-    <w:p/>
-    <w:p/>
-    <w:p/>
-    <w:p/>
-    <w:p/>
-    <w:p/>
-    <w:p/>
-    <w:p/>
-    <w:p/>
+    <w:p>
+      <w:pPr>
+        <w:jc w:val="both"/>
+      </w:pPr>
+    </w:p>
+    <w:p>
+      <w:pPr>
+        <w:jc w:val="both"/>
+      </w:pPr>
+    </w:p>
+    <w:p>
+      <w:pPr>
+        <w:jc w:val="both"/>
+      </w:pPr>
+    </w:p>
+    <w:p>
+      <w:pPr>
+        <w:jc w:val="both"/>
+      </w:pPr>
+    </w:p>
+    <w:p>
+      <w:pPr>
+        <w:jc w:val="both"/>
+      </w:pPr>
+    </w:p>
+    <w:p>
+      <w:pPr>
+        <w:jc w:val="both"/>
+      </w:pPr>
+    </w:p>
+    <w:p>
+      <w:pPr>
+        <w:jc w:val="both"/>
+      </w:pPr>
+    </w:p>
+    <w:p>
+      <w:pPr>
+        <w:jc w:val="both"/>
+      </w:pPr>
+    </w:p>
+    <w:p>
+      <w:pPr>
+        <w:jc w:val="both"/>
+      </w:pPr>
+    </w:p>
+    <w:p>
+      <w:pPr>
+        <w:jc w:val="both"/>
+      </w:pPr>
+    </w:p>
+    <w:p>
+      <w:pPr>
+        <w:jc w:val="both"/>
+      </w:pPr>
+    </w:p>
+    <w:p>
+      <w:pPr>
+        <w:jc w:val="both"/>
+      </w:pPr>
+    </w:p>
+    <w:p>
+      <w:pPr>
+        <w:jc w:val="both"/>
+      </w:pPr>
+    </w:p>
+    <w:p>
+      <w:pPr>
+        <w:jc w:val="both"/>
+      </w:pPr>
+    </w:p>
+    <w:p>
+      <w:pPr>
+        <w:jc w:val="both"/>
+      </w:pPr>
+    </w:p>
+    <w:p>
+      <w:pPr>
+        <w:jc w:val="both"/>
+      </w:pPr>
+    </w:p>
+    <w:p>
+      <w:pPr>
+        <w:jc w:val="both"/>
+      </w:pPr>
+    </w:p>
+    <w:p>
+      <w:pPr>
+        <w:jc w:val="both"/>
+      </w:pPr>
+    </w:p>
+    <w:p>
+      <w:pPr>
+        <w:jc w:val="both"/>
+      </w:pPr>
+    </w:p>
+    <w:p>
+      <w:pPr>
+        <w:jc w:val="both"/>
+      </w:pPr>
+    </w:p>
+    <w:p>
+      <w:pPr>
+        <w:jc w:val="both"/>
+      </w:pPr>
+    </w:p>
+    <w:p>
+      <w:pPr>
+        <w:jc w:val="both"/>
+      </w:pPr>
+    </w:p>
+    <w:p>
+      <w:pPr>
+        <w:jc w:val="both"/>
+      </w:pPr>
+    </w:p>
+    <w:p>
+      <w:pPr>
+        <w:jc w:val="both"/>
+      </w:pPr>
+    </w:p>
+    <w:p>
+      <w:pPr>
+        <w:jc w:val="both"/>
+      </w:pPr>
+    </w:p>
+    <w:p>
+      <w:pPr>
+        <w:jc w:val="both"/>
+      </w:pPr>
+    </w:p>
+    <w:p>
+      <w:pPr>
+        <w:jc w:val="both"/>
+      </w:pPr>
+    </w:p>
+    <w:p>
+      <w:pPr>
+        <w:jc w:val="both"/>
+      </w:pPr>
+    </w:p>
+    <w:p>
+      <w:pPr>
+        <w:jc w:val="both"/>
+      </w:pPr>
+    </w:p>
+    <w:p>
+      <w:pPr>
+        <w:jc w:val="both"/>
+      </w:pPr>
+    </w:p>
+    <w:p>
+      <w:pPr>
+        <w:jc w:val="both"/>
+      </w:pPr>
+    </w:p>
+    <w:p>
+      <w:pPr>
+        <w:jc w:val="both"/>
+      </w:pPr>
+    </w:p>
+    <w:p>
+      <w:pPr>
+        <w:jc w:val="both"/>
+      </w:pPr>
+    </w:p>
+    <w:p>
+      <w:pPr>
+        <w:jc w:val="both"/>
+      </w:pPr>
+    </w:p>
+    <w:p>
+      <w:pPr>
+        <w:jc w:val="both"/>
+      </w:pPr>
+    </w:p>
+    <w:p>
+      <w:pPr>
+        <w:jc w:val="both"/>
+      </w:pPr>
+    </w:p>
+    <w:p>
+      <w:pPr>
+        <w:jc w:val="both"/>
+      </w:pPr>
+    </w:p>
+    <w:p>
+      <w:pPr>
+        <w:jc w:val="both"/>
+      </w:pPr>
+    </w:p>
+    <w:p>
+      <w:pPr>
+        <w:jc w:val="both"/>
+      </w:pPr>
+    </w:p>
+    <w:p>
+      <w:pPr>
+        <w:jc w:val="both"/>
+      </w:pPr>
+    </w:p>
+    <w:p>
+      <w:pPr>
+        <w:jc w:val="both"/>
+      </w:pPr>
+    </w:p>
+    <w:p>
+      <w:pPr>
+        <w:jc w:val="both"/>
+      </w:pPr>
+    </w:p>
     <w:sdt>
       <w:sdtPr>
         <w:rPr>
@@ -1112,6 +1397,7 @@
         <w:p>
           <w:pPr>
             <w:pStyle w:val="CabealhodoSumrio"/>
+            <w:jc w:val="both"/>
             <w:rPr>
               <w:rFonts w:ascii="Times New Roman" w:hAnsi="Times New Roman" w:cs="Times New Roman"/>
               <w:b/>
@@ -1137,6 +1423,7 @@
             <w:tabs>
               <w:tab w:val="right" w:leader="dot" w:pos="8494"/>
             </w:tabs>
+            <w:jc w:val="both"/>
             <w:rPr>
               <w:rFonts w:ascii="Times New Roman" w:eastAsiaTheme="minorEastAsia" w:hAnsi="Times New Roman" w:cs="Times New Roman"/>
               <w:noProof/>
@@ -1257,6 +1544,7 @@
             <w:tabs>
               <w:tab w:val="right" w:leader="dot" w:pos="8494"/>
             </w:tabs>
+            <w:jc w:val="both"/>
             <w:rPr>
               <w:rFonts w:ascii="Times New Roman" w:eastAsiaTheme="minorEastAsia" w:hAnsi="Times New Roman" w:cs="Times New Roman"/>
               <w:noProof/>
@@ -1353,6 +1641,7 @@
             <w:tabs>
               <w:tab w:val="right" w:leader="dot" w:pos="8494"/>
             </w:tabs>
+            <w:jc w:val="both"/>
             <w:rPr>
               <w:rFonts w:ascii="Times New Roman" w:eastAsiaTheme="minorEastAsia" w:hAnsi="Times New Roman" w:cs="Times New Roman"/>
               <w:noProof/>
@@ -1449,6 +1738,7 @@
             <w:tabs>
               <w:tab w:val="right" w:leader="dot" w:pos="8494"/>
             </w:tabs>
+            <w:jc w:val="both"/>
             <w:rPr>
               <w:rFonts w:ascii="Times New Roman" w:eastAsiaTheme="minorEastAsia" w:hAnsi="Times New Roman" w:cs="Times New Roman"/>
               <w:noProof/>
@@ -1545,6 +1835,7 @@
             <w:tabs>
               <w:tab w:val="right" w:leader="dot" w:pos="8494"/>
             </w:tabs>
+            <w:jc w:val="both"/>
             <w:rPr>
               <w:rFonts w:ascii="Times New Roman" w:eastAsiaTheme="minorEastAsia" w:hAnsi="Times New Roman" w:cs="Times New Roman"/>
               <w:noProof/>
@@ -1641,6 +1932,7 @@
             <w:tabs>
               <w:tab w:val="right" w:leader="dot" w:pos="8494"/>
             </w:tabs>
+            <w:jc w:val="both"/>
             <w:rPr>
               <w:rFonts w:ascii="Times New Roman" w:eastAsiaTheme="minorEastAsia" w:hAnsi="Times New Roman" w:cs="Times New Roman"/>
               <w:noProof/>
@@ -1737,6 +2029,7 @@
             <w:tabs>
               <w:tab w:val="right" w:leader="dot" w:pos="8494"/>
             </w:tabs>
+            <w:jc w:val="both"/>
             <w:rPr>
               <w:rFonts w:ascii="Times New Roman" w:eastAsiaTheme="minorEastAsia" w:hAnsi="Times New Roman" w:cs="Times New Roman"/>
               <w:noProof/>
@@ -1833,6 +2126,7 @@
             <w:tabs>
               <w:tab w:val="right" w:leader="dot" w:pos="8494"/>
             </w:tabs>
+            <w:jc w:val="both"/>
             <w:rPr>
               <w:rFonts w:ascii="Times New Roman" w:eastAsiaTheme="minorEastAsia" w:hAnsi="Times New Roman" w:cs="Times New Roman"/>
               <w:noProof/>
@@ -1929,6 +2223,7 @@
             <w:tabs>
               <w:tab w:val="right" w:leader="dot" w:pos="8494"/>
             </w:tabs>
+            <w:jc w:val="both"/>
             <w:rPr>
               <w:rFonts w:ascii="Times New Roman" w:eastAsiaTheme="minorEastAsia" w:hAnsi="Times New Roman" w:cs="Times New Roman"/>
               <w:noProof/>
@@ -2025,6 +2320,7 @@
             <w:tabs>
               <w:tab w:val="right" w:leader="dot" w:pos="8494"/>
             </w:tabs>
+            <w:jc w:val="both"/>
             <w:rPr>
               <w:rFonts w:ascii="Times New Roman" w:eastAsiaTheme="minorEastAsia" w:hAnsi="Times New Roman" w:cs="Times New Roman"/>
               <w:noProof/>
@@ -2121,6 +2417,7 @@
             <w:tabs>
               <w:tab w:val="right" w:leader="dot" w:pos="8494"/>
             </w:tabs>
+            <w:jc w:val="both"/>
             <w:rPr>
               <w:rFonts w:ascii="Times New Roman" w:eastAsiaTheme="minorEastAsia" w:hAnsi="Times New Roman" w:cs="Times New Roman"/>
               <w:noProof/>
@@ -2217,6 +2514,7 @@
             <w:tabs>
               <w:tab w:val="right" w:leader="dot" w:pos="8494"/>
             </w:tabs>
+            <w:jc w:val="both"/>
             <w:rPr>
               <w:rFonts w:ascii="Times New Roman" w:eastAsiaTheme="minorEastAsia" w:hAnsi="Times New Roman" w:cs="Times New Roman"/>
               <w:noProof/>
@@ -2313,6 +2611,7 @@
             <w:tabs>
               <w:tab w:val="right" w:leader="dot" w:pos="8494"/>
             </w:tabs>
+            <w:jc w:val="both"/>
             <w:rPr>
               <w:rFonts w:ascii="Times New Roman" w:eastAsiaTheme="minorEastAsia" w:hAnsi="Times New Roman" w:cs="Times New Roman"/>
               <w:noProof/>
@@ -2409,6 +2708,7 @@
             <w:tabs>
               <w:tab w:val="right" w:leader="dot" w:pos="8494"/>
             </w:tabs>
+            <w:jc w:val="both"/>
             <w:rPr>
               <w:rFonts w:ascii="Times New Roman" w:eastAsiaTheme="minorEastAsia" w:hAnsi="Times New Roman" w:cs="Times New Roman"/>
               <w:noProof/>
@@ -2505,6 +2805,7 @@
             <w:tabs>
               <w:tab w:val="right" w:leader="dot" w:pos="8494"/>
             </w:tabs>
+            <w:jc w:val="both"/>
             <w:rPr>
               <w:rFonts w:ascii="Times New Roman" w:eastAsiaTheme="minorEastAsia" w:hAnsi="Times New Roman" w:cs="Times New Roman"/>
               <w:noProof/>
@@ -2601,6 +2902,7 @@
             <w:tabs>
               <w:tab w:val="right" w:leader="dot" w:pos="8494"/>
             </w:tabs>
+            <w:jc w:val="both"/>
             <w:rPr>
               <w:rFonts w:ascii="Times New Roman" w:eastAsiaTheme="minorEastAsia" w:hAnsi="Times New Roman" w:cs="Times New Roman"/>
               <w:noProof/>
@@ -2697,6 +2999,7 @@
             <w:tabs>
               <w:tab w:val="right" w:leader="dot" w:pos="8494"/>
             </w:tabs>
+            <w:jc w:val="both"/>
             <w:rPr>
               <w:rFonts w:ascii="Times New Roman" w:eastAsiaTheme="minorEastAsia" w:hAnsi="Times New Roman" w:cs="Times New Roman"/>
               <w:noProof/>
@@ -2793,6 +3096,7 @@
             <w:tabs>
               <w:tab w:val="right" w:leader="dot" w:pos="8494"/>
             </w:tabs>
+            <w:jc w:val="both"/>
             <w:rPr>
               <w:rFonts w:ascii="Times New Roman" w:eastAsiaTheme="minorEastAsia" w:hAnsi="Times New Roman" w:cs="Times New Roman"/>
               <w:noProof/>
@@ -2889,6 +3193,7 @@
             <w:tabs>
               <w:tab w:val="right" w:leader="dot" w:pos="8494"/>
             </w:tabs>
+            <w:jc w:val="both"/>
             <w:rPr>
               <w:rFonts w:ascii="Times New Roman" w:eastAsiaTheme="minorEastAsia" w:hAnsi="Times New Roman" w:cs="Times New Roman"/>
               <w:noProof/>
@@ -2985,6 +3290,7 @@
             <w:tabs>
               <w:tab w:val="right" w:leader="dot" w:pos="8494"/>
             </w:tabs>
+            <w:jc w:val="both"/>
             <w:rPr>
               <w:rFonts w:ascii="Times New Roman" w:eastAsiaTheme="minorEastAsia" w:hAnsi="Times New Roman" w:cs="Times New Roman"/>
               <w:noProof/>
@@ -3076,6 +3382,9 @@
           </w:hyperlink>
         </w:p>
         <w:p>
+          <w:pPr>
+            <w:jc w:val="both"/>
+          </w:pPr>
           <w:r>
             <w:rPr>
               <w:rFonts w:ascii="Times New Roman" w:hAnsi="Times New Roman" w:cs="Times New Roman"/>
@@ -3092,42 +3401,59 @@
     <w:p>
       <w:pPr>
         <w:pStyle w:val="Ttulo1"/>
+        <w:jc w:val="both"/>
       </w:pPr>
     </w:p>
     <w:p>
       <w:pPr>
         <w:pStyle w:val="Ttulo1"/>
+        <w:jc w:val="both"/>
       </w:pPr>
     </w:p>
     <w:p>
       <w:pPr>
         <w:pStyle w:val="Ttulo1"/>
+        <w:jc w:val="both"/>
       </w:pPr>
     </w:p>
     <w:p>
       <w:pPr>
         <w:pStyle w:val="Ttulo1"/>
-      </w:pPr>
-    </w:p>
-    <w:p/>
-    <w:p/>
-    <w:p/>
+        <w:jc w:val="both"/>
+      </w:pPr>
+    </w:p>
+    <w:p>
+      <w:pPr>
+        <w:jc w:val="both"/>
+      </w:pPr>
+    </w:p>
+    <w:p>
+      <w:pPr>
+        <w:jc w:val="both"/>
+      </w:pPr>
+    </w:p>
+    <w:p>
+      <w:pPr>
+        <w:jc w:val="both"/>
+      </w:pPr>
+    </w:p>
     <w:p>
       <w:pPr>
         <w:pStyle w:val="Ttulo1"/>
-      </w:pPr>
-      <w:bookmarkStart w:id="0" w:name="_Toc460916505"/>
-      <w:r>
-        <w:lastRenderedPageBreak/>
+        <w:jc w:val="both"/>
+      </w:pPr>
+      <w:bookmarkStart w:id="1" w:name="_Toc460916505"/>
+      <w:r>
         <w:t>1.</w:t>
       </w:r>
       <w:r>
         <w:t>Introdução</w:t>
       </w:r>
-      <w:bookmarkEnd w:id="0"/>
-    </w:p>
-    <w:p>
-      <w:pPr>
+      <w:bookmarkEnd w:id="1"/>
+    </w:p>
+    <w:p>
+      <w:pPr>
+        <w:jc w:val="both"/>
         <w:rPr>
           <w:rFonts w:ascii="Times New Roman" w:hAnsi="Times New Roman" w:cs="Times New Roman"/>
           <w:sz w:val="24"/>
@@ -3138,25 +3464,28 @@
     <w:p>
       <w:pPr>
         <w:pStyle w:val="Ttulo2"/>
-      </w:pPr>
-      <w:bookmarkStart w:id="1" w:name="_Toc460916506"/>
+        <w:jc w:val="both"/>
+      </w:pPr>
+      <w:bookmarkStart w:id="2" w:name="_Toc460916506"/>
       <w:r>
         <w:t>1.1 Finalidade</w:t>
       </w:r>
-      <w:bookmarkEnd w:id="1"/>
-    </w:p>
-    <w:p>
-      <w:pPr>
-        <w:rPr>
-          <w:rFonts w:ascii="Times New Roman" w:hAnsi="Times New Roman" w:cs="Times New Roman"/>
-          <w:sz w:val="24"/>
-          <w:szCs w:val="24"/>
-        </w:rPr>
-      </w:pPr>
-    </w:p>
-    <w:p>
-      <w:pPr>
-        <w:spacing w:line="288" w:lineRule="auto"/>
+      <w:bookmarkEnd w:id="2"/>
+    </w:p>
+    <w:p>
+      <w:pPr>
+        <w:jc w:val="both"/>
+        <w:rPr>
+          <w:rFonts w:ascii="Times New Roman" w:hAnsi="Times New Roman" w:cs="Times New Roman"/>
+          <w:sz w:val="24"/>
+          <w:szCs w:val="24"/>
+        </w:rPr>
+      </w:pPr>
+    </w:p>
+    <w:p>
+      <w:pPr>
+        <w:spacing w:line="288" w:lineRule="auto"/>
+        <w:jc w:val="both"/>
         <w:rPr>
           <w:rFonts w:ascii="Times New Roman" w:hAnsi="Times New Roman" w:cs="Times New Roman"/>
           <w:sz w:val="24"/>
@@ -3192,16 +3521,18 @@
     <w:p>
       <w:pPr>
         <w:spacing w:line="288" w:lineRule="auto"/>
-        <w:rPr>
-          <w:rFonts w:ascii="Times New Roman" w:hAnsi="Times New Roman" w:cs="Times New Roman"/>
-          <w:sz w:val="24"/>
-          <w:szCs w:val="24"/>
-        </w:rPr>
-      </w:pPr>
-    </w:p>
-    <w:p>
-      <w:pPr>
-        <w:spacing w:line="288" w:lineRule="auto"/>
+        <w:jc w:val="both"/>
+        <w:rPr>
+          <w:rFonts w:ascii="Times New Roman" w:hAnsi="Times New Roman" w:cs="Times New Roman"/>
+          <w:sz w:val="24"/>
+          <w:szCs w:val="24"/>
+        </w:rPr>
+      </w:pPr>
+    </w:p>
+    <w:p>
+      <w:pPr>
+        <w:spacing w:line="288" w:lineRule="auto"/>
+        <w:jc w:val="both"/>
         <w:rPr>
           <w:rFonts w:ascii="Times New Roman" w:hAnsi="Times New Roman" w:cs="Times New Roman"/>
           <w:sz w:val="24"/>
@@ -3236,6 +3567,7 @@
     </w:p>
     <w:p>
       <w:pPr>
+        <w:jc w:val="both"/>
         <w:rPr>
           <w:rFonts w:ascii="Times New Roman" w:hAnsi="Times New Roman" w:cs="Times New Roman"/>
           <w:sz w:val="24"/>
@@ -3251,6 +3583,7 @@
           <w:numId w:val="6"/>
         </w:numPr>
         <w:spacing w:line="288" w:lineRule="auto"/>
+        <w:jc w:val="both"/>
         <w:rPr>
           <w:rFonts w:ascii="Times New Roman" w:hAnsi="Times New Roman" w:cs="Times New Roman"/>
           <w:sz w:val="24"/>
@@ -3291,6 +3624,7 @@
           <w:numId w:val="6"/>
         </w:numPr>
         <w:spacing w:line="288" w:lineRule="auto"/>
+        <w:jc w:val="both"/>
         <w:rPr>
           <w:rFonts w:ascii="Times New Roman" w:hAnsi="Times New Roman" w:cs="Times New Roman"/>
           <w:sz w:val="24"/>
@@ -3406,6 +3740,7 @@
     <w:p>
       <w:pPr>
         <w:spacing w:line="288" w:lineRule="auto"/>
+        <w:jc w:val="both"/>
         <w:rPr>
           <w:rFonts w:ascii="Times New Roman" w:hAnsi="Times New Roman" w:cs="Times New Roman"/>
           <w:sz w:val="24"/>
@@ -3416,12 +3751,13 @@
     <w:p>
       <w:pPr>
         <w:pStyle w:val="Ttulo2"/>
-      </w:pPr>
-      <w:bookmarkStart w:id="2" w:name="_Toc460916507"/>
+        <w:jc w:val="both"/>
+      </w:pPr>
+      <w:bookmarkStart w:id="3" w:name="_Toc460916507"/>
       <w:r>
         <w:t>1.2 Escopo</w:t>
       </w:r>
-      <w:bookmarkEnd w:id="2"/>
+      <w:bookmarkEnd w:id="3"/>
       <w:r>
         <w:t xml:space="preserve"> </w:t>
       </w:r>
@@ -3429,16 +3765,18 @@
     <w:p>
       <w:pPr>
         <w:spacing w:line="288" w:lineRule="auto"/>
-        <w:rPr>
-          <w:rFonts w:ascii="Times New Roman" w:hAnsi="Times New Roman" w:cs="Times New Roman"/>
-          <w:sz w:val="24"/>
-          <w:szCs w:val="24"/>
-        </w:rPr>
-      </w:pPr>
-    </w:p>
-    <w:p>
-      <w:pPr>
-        <w:spacing w:line="288" w:lineRule="auto"/>
+        <w:jc w:val="both"/>
+        <w:rPr>
+          <w:rFonts w:ascii="Times New Roman" w:hAnsi="Times New Roman" w:cs="Times New Roman"/>
+          <w:sz w:val="24"/>
+          <w:szCs w:val="24"/>
+        </w:rPr>
+      </w:pPr>
+    </w:p>
+    <w:p>
+      <w:pPr>
+        <w:spacing w:line="288" w:lineRule="auto"/>
+        <w:jc w:val="both"/>
         <w:rPr>
           <w:rFonts w:ascii="Times New Roman" w:hAnsi="Times New Roman" w:cs="Times New Roman"/>
           <w:sz w:val="24"/>
@@ -3510,6 +3848,7 @@
     <w:p>
       <w:pPr>
         <w:spacing w:line="288" w:lineRule="auto"/>
+        <w:jc w:val="both"/>
         <w:rPr>
           <w:rFonts w:ascii="Times New Roman" w:hAnsi="Times New Roman" w:cs="Times New Roman"/>
           <w:sz w:val="24"/>
@@ -3544,6 +3883,7 @@
     </w:p>
     <w:p>
       <w:pPr>
+        <w:jc w:val="both"/>
         <w:rPr>
           <w:rFonts w:ascii="Times New Roman" w:hAnsi="Times New Roman" w:cs="Times New Roman"/>
           <w:sz w:val="24"/>
@@ -3554,24 +3894,27 @@
     <w:p>
       <w:pPr>
         <w:pStyle w:val="Ttulo2"/>
-      </w:pPr>
-      <w:bookmarkStart w:id="3" w:name="_Toc460916508"/>
+        <w:jc w:val="both"/>
+      </w:pPr>
+      <w:bookmarkStart w:id="4" w:name="_Toc460916508"/>
       <w:r>
         <w:t>1.3 Definições, Acrônimos, Abreviações</w:t>
       </w:r>
-      <w:bookmarkEnd w:id="3"/>
-    </w:p>
-    <w:p>
-      <w:pPr>
-        <w:rPr>
-          <w:rFonts w:ascii="Times New Roman" w:hAnsi="Times New Roman" w:cs="Times New Roman"/>
-          <w:sz w:val="24"/>
-          <w:szCs w:val="24"/>
-        </w:rPr>
-      </w:pPr>
-    </w:p>
-    <w:p>
-      <w:pPr>
+      <w:bookmarkEnd w:id="4"/>
+    </w:p>
+    <w:p>
+      <w:pPr>
+        <w:jc w:val="both"/>
+        <w:rPr>
+          <w:rFonts w:ascii="Times New Roman" w:hAnsi="Times New Roman" w:cs="Times New Roman"/>
+          <w:sz w:val="24"/>
+          <w:szCs w:val="24"/>
+        </w:rPr>
+      </w:pPr>
+    </w:p>
+    <w:p>
+      <w:pPr>
+        <w:jc w:val="both"/>
         <w:rPr>
           <w:rFonts w:ascii="Times New Roman" w:hAnsi="Times New Roman" w:cs="Times New Roman"/>
           <w:sz w:val="24"/>
@@ -3589,6 +3932,7 @@
     </w:p>
     <w:p>
       <w:pPr>
+        <w:jc w:val="both"/>
         <w:rPr>
           <w:rFonts w:ascii="Times New Roman" w:hAnsi="Times New Roman" w:cs="Times New Roman"/>
           <w:sz w:val="24"/>
@@ -3602,6 +3946,7 @@
           <w:sz w:val="24"/>
           <w:szCs w:val="24"/>
         </w:rPr>
+        <w:lastRenderedPageBreak/>
         <w:t>Drunk</w:t>
       </w:r>
       <w:proofErr w:type="spellEnd"/>
@@ -3634,6 +3979,7 @@
     </w:p>
     <w:p>
       <w:pPr>
+        <w:jc w:val="both"/>
         <w:rPr>
           <w:rFonts w:ascii="Times New Roman" w:hAnsi="Times New Roman" w:cs="Times New Roman"/>
           <w:sz w:val="24"/>
@@ -3651,6 +3997,7 @@
     </w:p>
     <w:p>
       <w:pPr>
+        <w:jc w:val="both"/>
         <w:rPr>
           <w:rFonts w:ascii="Times New Roman" w:hAnsi="Times New Roman" w:cs="Times New Roman"/>
           <w:sz w:val="24"/>
@@ -3668,6 +4015,7 @@
     </w:p>
     <w:p>
       <w:pPr>
+        <w:jc w:val="both"/>
         <w:rPr>
           <w:rFonts w:ascii="Times New Roman" w:hAnsi="Times New Roman" w:cs="Times New Roman"/>
           <w:sz w:val="24"/>
@@ -3775,6 +4123,7 @@
     </w:p>
     <w:p>
       <w:pPr>
+        <w:jc w:val="both"/>
         <w:rPr>
           <w:rFonts w:ascii="Times New Roman" w:hAnsi="Times New Roman" w:cs="Times New Roman"/>
           <w:sz w:val="24"/>
@@ -3792,6 +4141,7 @@
     </w:p>
     <w:p>
       <w:pPr>
+        <w:jc w:val="both"/>
         <w:rPr>
           <w:rFonts w:ascii="Times New Roman" w:hAnsi="Times New Roman" w:cs="Times New Roman"/>
           <w:sz w:val="24"/>
@@ -3819,6 +4169,7 @@
     </w:p>
     <w:p>
       <w:pPr>
+        <w:jc w:val="both"/>
         <w:rPr>
           <w:rFonts w:ascii="Times New Roman" w:hAnsi="Times New Roman" w:cs="Times New Roman"/>
           <w:sz w:val="24"/>
@@ -3829,15 +4180,17 @@
     <w:p>
       <w:pPr>
         <w:pStyle w:val="Ttulo2"/>
-      </w:pPr>
-      <w:bookmarkStart w:id="4" w:name="_Toc460916509"/>
+        <w:jc w:val="both"/>
+      </w:pPr>
+      <w:bookmarkStart w:id="5" w:name="_Toc460916509"/>
       <w:r>
         <w:t>1.4 Referências</w:t>
       </w:r>
-      <w:bookmarkEnd w:id="4"/>
-    </w:p>
-    <w:p>
-      <w:pPr>
+      <w:bookmarkEnd w:id="5"/>
+    </w:p>
+    <w:p>
+      <w:pPr>
+        <w:jc w:val="both"/>
         <w:rPr>
           <w:rFonts w:ascii="Times New Roman" w:hAnsi="Times New Roman" w:cs="Times New Roman"/>
           <w:sz w:val="24"/>
@@ -3849,6 +4202,7 @@
       <w:pPr>
         <w:pStyle w:val="NormalWeb"/>
         <w:spacing w:before="0" w:beforeAutospacing="0" w:after="0" w:afterAutospacing="0"/>
+        <w:jc w:val="both"/>
       </w:pPr>
       <w:proofErr w:type="spellStart"/>
       <w:r>
@@ -3883,11 +4237,16 @@
         </w:r>
       </w:hyperlink>
     </w:p>
-    <w:p/>
+    <w:p>
+      <w:pPr>
+        <w:jc w:val="both"/>
+      </w:pPr>
+    </w:p>
     <w:p>
       <w:pPr>
         <w:pStyle w:val="NormalWeb"/>
         <w:spacing w:before="0" w:beforeAutospacing="0" w:after="0" w:afterAutospacing="0"/>
+        <w:jc w:val="both"/>
       </w:pPr>
       <w:proofErr w:type="spellStart"/>
       <w:r>
@@ -3914,6 +4273,7 @@
       <w:pPr>
         <w:pStyle w:val="NormalWeb"/>
         <w:spacing w:before="0" w:beforeAutospacing="0" w:after="0" w:afterAutospacing="0"/>
+        <w:jc w:val="both"/>
       </w:pPr>
       <w:hyperlink r:id="rId10" w:history="1">
         <w:r>
@@ -3928,11 +4288,16 @@
         </w:r>
       </w:hyperlink>
     </w:p>
-    <w:p/>
+    <w:p>
+      <w:pPr>
+        <w:jc w:val="both"/>
+      </w:pPr>
+    </w:p>
     <w:p>
       <w:pPr>
         <w:pStyle w:val="NormalWeb"/>
         <w:spacing w:before="0" w:beforeAutospacing="0" w:after="0" w:afterAutospacing="0"/>
+        <w:jc w:val="both"/>
       </w:pPr>
       <w:proofErr w:type="spellStart"/>
       <w:r>
@@ -3959,6 +4324,7 @@
       <w:pPr>
         <w:pStyle w:val="NormalWeb"/>
         <w:spacing w:before="0" w:beforeAutospacing="0" w:after="0" w:afterAutospacing="0"/>
+        <w:jc w:val="both"/>
       </w:pPr>
       <w:hyperlink r:id="rId11" w:history="1">
         <w:r>
@@ -3973,11 +4339,16 @@
         </w:r>
       </w:hyperlink>
     </w:p>
-    <w:p/>
+    <w:p>
+      <w:pPr>
+        <w:jc w:val="both"/>
+      </w:pPr>
+    </w:p>
     <w:p>
       <w:pPr>
         <w:pStyle w:val="NormalWeb"/>
         <w:spacing w:before="0" w:beforeAutospacing="0" w:after="0" w:afterAutospacing="0"/>
+        <w:jc w:val="both"/>
       </w:pPr>
       <w:r>
         <w:rPr>
@@ -3993,6 +4364,7 @@
       <w:pPr>
         <w:pStyle w:val="NormalWeb"/>
         <w:spacing w:before="0" w:beforeAutospacing="0" w:after="0" w:afterAutospacing="0"/>
+        <w:jc w:val="both"/>
       </w:pPr>
       <w:hyperlink r:id="rId12" w:history="1">
         <w:r>
@@ -4006,11 +4378,16 @@
         </w:r>
       </w:hyperlink>
     </w:p>
-    <w:p/>
+    <w:p>
+      <w:pPr>
+        <w:jc w:val="both"/>
+      </w:pPr>
+    </w:p>
     <w:p>
       <w:pPr>
         <w:pStyle w:val="NormalWeb"/>
         <w:spacing w:before="0" w:beforeAutospacing="0" w:after="0" w:afterAutospacing="0"/>
+        <w:jc w:val="both"/>
       </w:pPr>
       <w:r>
         <w:rPr>
@@ -4026,6 +4403,7 @@
       <w:pPr>
         <w:pStyle w:val="NormalWeb"/>
         <w:spacing w:before="0" w:beforeAutospacing="0" w:after="0" w:afterAutospacing="0"/>
+        <w:jc w:val="both"/>
       </w:pPr>
       <w:hyperlink r:id="rId13" w:history="1">
         <w:r>
@@ -4048,11 +4426,16 @@
         <w:t xml:space="preserve"> </w:t>
       </w:r>
     </w:p>
-    <w:p/>
+    <w:p>
+      <w:pPr>
+        <w:jc w:val="both"/>
+      </w:pPr>
+    </w:p>
     <w:p>
       <w:pPr>
         <w:pStyle w:val="NormalWeb"/>
         <w:spacing w:before="0" w:beforeAutospacing="0" w:after="0" w:afterAutospacing="0"/>
+        <w:jc w:val="both"/>
       </w:pPr>
       <w:r>
         <w:rPr>
@@ -4068,6 +4451,7 @@
       <w:pPr>
         <w:pStyle w:val="NormalWeb"/>
         <w:spacing w:before="0" w:beforeAutospacing="0" w:after="0" w:afterAutospacing="0"/>
+        <w:jc w:val="both"/>
       </w:pPr>
       <w:hyperlink r:id="rId14" w:history="1">
         <w:r>
@@ -4083,15 +4467,17 @@
     </w:p>
     <w:p>
       <w:pPr>
-        <w:rPr>
-          <w:rFonts w:ascii="Times New Roman" w:hAnsi="Times New Roman" w:cs="Times New Roman"/>
-          <w:sz w:val="24"/>
-          <w:szCs w:val="24"/>
-        </w:rPr>
-      </w:pPr>
-    </w:p>
-    <w:p>
-      <w:pPr>
+        <w:jc w:val="both"/>
+        <w:rPr>
+          <w:rFonts w:ascii="Times New Roman" w:hAnsi="Times New Roman" w:cs="Times New Roman"/>
+          <w:sz w:val="24"/>
+          <w:szCs w:val="24"/>
+        </w:rPr>
+      </w:pPr>
+    </w:p>
+    <w:p>
+      <w:pPr>
+        <w:jc w:val="both"/>
         <w:rPr>
           <w:rFonts w:ascii="Times New Roman" w:hAnsi="Times New Roman" w:cs="Times New Roman"/>
           <w:sz w:val="24"/>
@@ -4102,25 +4488,28 @@
     <w:p>
       <w:pPr>
         <w:pStyle w:val="Ttulo2"/>
-      </w:pPr>
-      <w:bookmarkStart w:id="5" w:name="_Toc460916510"/>
+        <w:jc w:val="both"/>
+      </w:pPr>
+      <w:bookmarkStart w:id="6" w:name="_Toc460916510"/>
       <w:r>
         <w:t>1.5 Visão Geral</w:t>
       </w:r>
-      <w:bookmarkEnd w:id="5"/>
-    </w:p>
-    <w:p>
-      <w:pPr>
-        <w:rPr>
-          <w:rFonts w:ascii="Times New Roman" w:hAnsi="Times New Roman" w:cs="Times New Roman"/>
-          <w:sz w:val="24"/>
-          <w:szCs w:val="24"/>
-        </w:rPr>
-      </w:pPr>
-    </w:p>
-    <w:p>
-      <w:pPr>
-        <w:spacing w:line="288" w:lineRule="auto"/>
+      <w:bookmarkEnd w:id="6"/>
+    </w:p>
+    <w:p>
+      <w:pPr>
+        <w:jc w:val="both"/>
+        <w:rPr>
+          <w:rFonts w:ascii="Times New Roman" w:hAnsi="Times New Roman" w:cs="Times New Roman"/>
+          <w:sz w:val="24"/>
+          <w:szCs w:val="24"/>
+        </w:rPr>
+      </w:pPr>
+    </w:p>
+    <w:p>
+      <w:pPr>
+        <w:spacing w:line="288" w:lineRule="auto"/>
+        <w:jc w:val="both"/>
         <w:rPr>
           <w:rFonts w:ascii="Times New Roman" w:hAnsi="Times New Roman" w:cs="Times New Roman"/>
           <w:sz w:val="24"/>
@@ -4156,16 +4545,18 @@
     <w:p>
       <w:pPr>
         <w:spacing w:line="288" w:lineRule="auto"/>
-        <w:rPr>
-          <w:rFonts w:ascii="Times New Roman" w:hAnsi="Times New Roman" w:cs="Times New Roman"/>
-          <w:sz w:val="24"/>
-          <w:szCs w:val="24"/>
-        </w:rPr>
-      </w:pPr>
-    </w:p>
-    <w:p>
-      <w:pPr>
-        <w:spacing w:line="288" w:lineRule="auto"/>
+        <w:jc w:val="both"/>
+        <w:rPr>
+          <w:rFonts w:ascii="Times New Roman" w:hAnsi="Times New Roman" w:cs="Times New Roman"/>
+          <w:sz w:val="24"/>
+          <w:szCs w:val="24"/>
+        </w:rPr>
+      </w:pPr>
+    </w:p>
+    <w:p>
+      <w:pPr>
+        <w:spacing w:line="288" w:lineRule="auto"/>
+        <w:jc w:val="both"/>
         <w:rPr>
           <w:rFonts w:ascii="Times New Roman" w:hAnsi="Times New Roman" w:cs="Times New Roman"/>
           <w:sz w:val="24"/>
@@ -4210,7 +4601,16 @@
           <w:sz w:val="24"/>
           <w:szCs w:val="24"/>
         </w:rPr>
-        <w:t xml:space="preserve"> as mensagens. Quanto mais elevado o nível, mais incisivas as mensagens, podendo se estender para um envio automático para amigos </w:t>
+        <w:t xml:space="preserve"> as mensagens. Quanto mais elevado o nível, mais incisivas as mensagens, podendo se </w:t>
+      </w:r>
+      <w:r>
+        <w:rPr>
+          <w:rFonts w:ascii="Times New Roman" w:hAnsi="Times New Roman" w:cs="Times New Roman"/>
+          <w:sz w:val="24"/>
+          <w:szCs w:val="24"/>
+        </w:rPr>
+        <w:lastRenderedPageBreak/>
+        <w:t xml:space="preserve">estender para um envio automático para amigos </w:t>
       </w:r>
       <w:proofErr w:type="spellStart"/>
       <w:r>
@@ -4270,16 +4670,18 @@
     <w:p>
       <w:pPr>
         <w:spacing w:line="288" w:lineRule="auto"/>
-        <w:rPr>
-          <w:rFonts w:ascii="Times New Roman" w:hAnsi="Times New Roman" w:cs="Times New Roman"/>
-          <w:sz w:val="24"/>
-          <w:szCs w:val="24"/>
-        </w:rPr>
-      </w:pPr>
-    </w:p>
-    <w:p>
-      <w:pPr>
-        <w:spacing w:line="288" w:lineRule="auto"/>
+        <w:jc w:val="both"/>
+        <w:rPr>
+          <w:rFonts w:ascii="Times New Roman" w:hAnsi="Times New Roman" w:cs="Times New Roman"/>
+          <w:sz w:val="24"/>
+          <w:szCs w:val="24"/>
+        </w:rPr>
+      </w:pPr>
+    </w:p>
+    <w:p>
+      <w:pPr>
+        <w:spacing w:line="288" w:lineRule="auto"/>
+        <w:jc w:val="both"/>
         <w:rPr>
           <w:rFonts w:ascii="Times New Roman" w:hAnsi="Times New Roman" w:cs="Times New Roman"/>
           <w:sz w:val="24"/>
@@ -4306,6 +4708,7 @@
     <w:p>
       <w:pPr>
         <w:spacing w:line="288" w:lineRule="auto"/>
+        <w:jc w:val="both"/>
         <w:rPr>
           <w:rFonts w:ascii="Times New Roman" w:hAnsi="Times New Roman" w:cs="Times New Roman"/>
           <w:sz w:val="24"/>
@@ -4444,14 +4847,6 @@
           <w:szCs w:val="24"/>
         </w:rPr>
         <w:br/>
-      </w:r>
-      <w:r>
-        <w:rPr>
-          <w:rFonts w:ascii="Times New Roman" w:hAnsi="Times New Roman" w:cs="Times New Roman"/>
-          <w:sz w:val="24"/>
-          <w:szCs w:val="24"/>
-        </w:rPr>
-        <w:lastRenderedPageBreak/>
         <w:t>Rafael Correa Celestino - Analista de Sistemas</w:t>
       </w:r>
       <w:r>
@@ -4467,16 +4862,18 @@
     <w:p>
       <w:pPr>
         <w:spacing w:line="288" w:lineRule="auto"/>
-        <w:rPr>
-          <w:rFonts w:ascii="Times New Roman" w:hAnsi="Times New Roman" w:cs="Times New Roman"/>
-          <w:sz w:val="24"/>
-          <w:szCs w:val="24"/>
-        </w:rPr>
-      </w:pPr>
-    </w:p>
-    <w:p>
-      <w:pPr>
-        <w:spacing w:line="288" w:lineRule="auto"/>
+        <w:jc w:val="both"/>
+        <w:rPr>
+          <w:rFonts w:ascii="Times New Roman" w:hAnsi="Times New Roman" w:cs="Times New Roman"/>
+          <w:sz w:val="24"/>
+          <w:szCs w:val="24"/>
+        </w:rPr>
+      </w:pPr>
+    </w:p>
+    <w:p>
+      <w:pPr>
+        <w:spacing w:line="288" w:lineRule="auto"/>
+        <w:jc w:val="both"/>
         <w:rPr>
           <w:rFonts w:ascii="Times New Roman" w:hAnsi="Times New Roman" w:cs="Times New Roman"/>
           <w:sz w:val="24"/>
@@ -4495,26 +4892,29 @@
     <w:p>
       <w:pPr>
         <w:spacing w:line="288" w:lineRule="auto"/>
-        <w:rPr>
-          <w:rFonts w:ascii="Times New Roman" w:hAnsi="Times New Roman" w:cs="Times New Roman"/>
-          <w:sz w:val="24"/>
-          <w:szCs w:val="24"/>
-        </w:rPr>
-      </w:pPr>
-    </w:p>
-    <w:p>
-      <w:pPr>
-        <w:spacing w:line="288" w:lineRule="auto"/>
-        <w:rPr>
-          <w:rFonts w:ascii="Times New Roman" w:hAnsi="Times New Roman" w:cs="Times New Roman"/>
-          <w:sz w:val="24"/>
-          <w:szCs w:val="24"/>
-        </w:rPr>
-      </w:pPr>
-    </w:p>
-    <w:p>
-      <w:pPr>
-        <w:spacing w:line="288" w:lineRule="auto"/>
+        <w:jc w:val="both"/>
+        <w:rPr>
+          <w:rFonts w:ascii="Times New Roman" w:hAnsi="Times New Roman" w:cs="Times New Roman"/>
+          <w:sz w:val="24"/>
+          <w:szCs w:val="24"/>
+        </w:rPr>
+      </w:pPr>
+    </w:p>
+    <w:p>
+      <w:pPr>
+        <w:spacing w:line="288" w:lineRule="auto"/>
+        <w:jc w:val="both"/>
+        <w:rPr>
+          <w:rFonts w:ascii="Times New Roman" w:hAnsi="Times New Roman" w:cs="Times New Roman"/>
+          <w:sz w:val="24"/>
+          <w:szCs w:val="24"/>
+        </w:rPr>
+      </w:pPr>
+    </w:p>
+    <w:p>
+      <w:pPr>
+        <w:spacing w:line="288" w:lineRule="auto"/>
+        <w:jc w:val="both"/>
         <w:rPr>
           <w:rFonts w:ascii="Times New Roman" w:hAnsi="Times New Roman" w:cs="Times New Roman"/>
           <w:sz w:val="24"/>
@@ -4551,6 +4951,7 @@
     <w:p>
       <w:pPr>
         <w:spacing w:line="288" w:lineRule="auto"/>
+        <w:jc w:val="both"/>
         <w:rPr>
           <w:rFonts w:ascii="Times New Roman" w:hAnsi="Times New Roman" w:cs="Times New Roman"/>
           <w:sz w:val="24"/>
@@ -4587,26 +4988,29 @@
     <w:p>
       <w:pPr>
         <w:spacing w:line="288" w:lineRule="auto"/>
-        <w:rPr>
-          <w:rFonts w:ascii="Times New Roman" w:hAnsi="Times New Roman" w:cs="Times New Roman"/>
-          <w:sz w:val="24"/>
-          <w:szCs w:val="24"/>
-        </w:rPr>
-      </w:pPr>
-    </w:p>
-    <w:p>
-      <w:pPr>
-        <w:spacing w:line="288" w:lineRule="auto"/>
-        <w:rPr>
-          <w:rFonts w:ascii="Times New Roman" w:hAnsi="Times New Roman" w:cs="Times New Roman"/>
-          <w:sz w:val="24"/>
-          <w:szCs w:val="24"/>
-        </w:rPr>
-      </w:pPr>
-    </w:p>
-    <w:p>
-      <w:pPr>
-        <w:spacing w:line="288" w:lineRule="auto"/>
+        <w:jc w:val="both"/>
+        <w:rPr>
+          <w:rFonts w:ascii="Times New Roman" w:hAnsi="Times New Roman" w:cs="Times New Roman"/>
+          <w:sz w:val="24"/>
+          <w:szCs w:val="24"/>
+        </w:rPr>
+      </w:pPr>
+    </w:p>
+    <w:p>
+      <w:pPr>
+        <w:spacing w:line="288" w:lineRule="auto"/>
+        <w:jc w:val="both"/>
+        <w:rPr>
+          <w:rFonts w:ascii="Times New Roman" w:hAnsi="Times New Roman" w:cs="Times New Roman"/>
+          <w:sz w:val="24"/>
+          <w:szCs w:val="24"/>
+        </w:rPr>
+      </w:pPr>
+    </w:p>
+    <w:p>
+      <w:pPr>
+        <w:spacing w:line="288" w:lineRule="auto"/>
+        <w:jc w:val="both"/>
         <w:rPr>
           <w:rFonts w:ascii="Times New Roman" w:hAnsi="Times New Roman" w:cs="Times New Roman"/>
           <w:sz w:val="24"/>
@@ -4695,6 +5099,7 @@
     <w:p>
       <w:pPr>
         <w:spacing w:line="288" w:lineRule="auto"/>
+        <w:jc w:val="both"/>
         <w:rPr>
           <w:rFonts w:ascii="Times New Roman" w:hAnsi="Times New Roman" w:cs="Times New Roman"/>
           <w:sz w:val="24"/>
@@ -4705,19 +5110,21 @@
     <w:p>
       <w:pPr>
         <w:pStyle w:val="Ttulo1"/>
-      </w:pPr>
-      <w:bookmarkStart w:id="6" w:name="_Toc460916511"/>
+        <w:jc w:val="both"/>
+      </w:pPr>
+      <w:bookmarkStart w:id="7" w:name="_Toc460916511"/>
       <w:r>
         <w:t xml:space="preserve">2. </w:t>
       </w:r>
       <w:r>
         <w:t>Visão Geral do Projeto</w:t>
       </w:r>
-      <w:bookmarkEnd w:id="6"/>
-    </w:p>
-    <w:p>
-      <w:pPr>
-        <w:spacing w:line="288" w:lineRule="auto"/>
+      <w:bookmarkEnd w:id="7"/>
+    </w:p>
+    <w:p>
+      <w:pPr>
+        <w:spacing w:line="288" w:lineRule="auto"/>
+        <w:jc w:val="both"/>
         <w:rPr>
           <w:rFonts w:ascii="Times New Roman" w:hAnsi="Times New Roman" w:cs="Times New Roman"/>
           <w:sz w:val="24"/>
@@ -4728,38 +5135,42 @@
     <w:p>
       <w:pPr>
         <w:pStyle w:val="Ttulo2"/>
-      </w:pPr>
-      <w:bookmarkStart w:id="7" w:name="_Toc460916512"/>
+        <w:jc w:val="both"/>
+      </w:pPr>
+      <w:bookmarkStart w:id="8" w:name="_Toc460916512"/>
       <w:r>
         <w:t>2.1 Finalidade, Escopo e Objetivos do Projeto</w:t>
       </w:r>
-      <w:bookmarkEnd w:id="7"/>
-    </w:p>
-    <w:p>
-      <w:pPr>
-        <w:spacing w:line="288" w:lineRule="auto"/>
-        <w:rPr>
-          <w:rFonts w:ascii="Times New Roman" w:hAnsi="Times New Roman" w:cs="Times New Roman"/>
-          <w:sz w:val="24"/>
-          <w:szCs w:val="24"/>
-        </w:rPr>
-      </w:pPr>
-    </w:p>
-    <w:p>
-      <w:pPr>
-        <w:spacing w:line="288" w:lineRule="auto"/>
-        <w:rPr>
-          <w:rFonts w:ascii="Times New Roman" w:hAnsi="Times New Roman" w:cs="Times New Roman"/>
-          <w:sz w:val="24"/>
-          <w:szCs w:val="24"/>
-        </w:rPr>
-      </w:pPr>
-      <w:r>
-        <w:rPr>
-          <w:rFonts w:ascii="Times New Roman" w:hAnsi="Times New Roman" w:cs="Times New Roman"/>
-          <w:sz w:val="24"/>
-          <w:szCs w:val="24"/>
-        </w:rPr>
+      <w:bookmarkEnd w:id="8"/>
+    </w:p>
+    <w:p>
+      <w:pPr>
+        <w:spacing w:line="288" w:lineRule="auto"/>
+        <w:jc w:val="both"/>
+        <w:rPr>
+          <w:rFonts w:ascii="Times New Roman" w:hAnsi="Times New Roman" w:cs="Times New Roman"/>
+          <w:sz w:val="24"/>
+          <w:szCs w:val="24"/>
+        </w:rPr>
+      </w:pPr>
+    </w:p>
+    <w:p>
+      <w:pPr>
+        <w:spacing w:line="288" w:lineRule="auto"/>
+        <w:jc w:val="both"/>
+        <w:rPr>
+          <w:rFonts w:ascii="Times New Roman" w:hAnsi="Times New Roman" w:cs="Times New Roman"/>
+          <w:sz w:val="24"/>
+          <w:szCs w:val="24"/>
+        </w:rPr>
+      </w:pPr>
+      <w:r>
+        <w:rPr>
+          <w:rFonts w:ascii="Times New Roman" w:hAnsi="Times New Roman" w:cs="Times New Roman"/>
+          <w:sz w:val="24"/>
+          <w:szCs w:val="24"/>
+        </w:rPr>
+        <w:lastRenderedPageBreak/>
         <w:t xml:space="preserve">Como já firmado no item 1.5 Visão </w:t>
       </w:r>
       <w:r>
@@ -4782,21 +5193,24 @@
     <w:p>
       <w:pPr>
         <w:pStyle w:val="Ttulo2"/>
+        <w:jc w:val="both"/>
       </w:pPr>
     </w:p>
     <w:p>
       <w:pPr>
         <w:pStyle w:val="Ttulo2"/>
-      </w:pPr>
-      <w:bookmarkStart w:id="8" w:name="_Toc460916513"/>
+        <w:jc w:val="both"/>
+      </w:pPr>
+      <w:bookmarkStart w:id="9" w:name="_Toc460916513"/>
       <w:r>
         <w:t>2.2 Suposição e Restrições</w:t>
       </w:r>
-      <w:bookmarkEnd w:id="8"/>
-    </w:p>
-    <w:p>
-      <w:pPr>
-        <w:spacing w:line="288" w:lineRule="auto"/>
+      <w:bookmarkEnd w:id="9"/>
+    </w:p>
+    <w:p>
+      <w:pPr>
+        <w:spacing w:line="288" w:lineRule="auto"/>
+        <w:jc w:val="both"/>
         <w:rPr>
           <w:rFonts w:ascii="Times New Roman" w:hAnsi="Times New Roman" w:cs="Times New Roman"/>
           <w:sz w:val="24"/>
@@ -4831,6 +5245,7 @@
     <w:p>
       <w:pPr>
         <w:spacing w:line="288" w:lineRule="auto"/>
+        <w:jc w:val="both"/>
         <w:rPr>
           <w:rFonts w:ascii="Times New Roman" w:hAnsi="Times New Roman" w:cs="Times New Roman"/>
           <w:sz w:val="24"/>
@@ -4849,6 +5264,7 @@
     <w:p>
       <w:pPr>
         <w:spacing w:line="288" w:lineRule="auto"/>
+        <w:jc w:val="both"/>
         <w:rPr>
           <w:rFonts w:ascii="Times New Roman" w:hAnsi="Times New Roman" w:cs="Times New Roman"/>
           <w:sz w:val="24"/>
@@ -4867,6 +5283,7 @@
     <w:p>
       <w:pPr>
         <w:spacing w:line="288" w:lineRule="auto"/>
+        <w:jc w:val="both"/>
         <w:rPr>
           <w:rFonts w:ascii="Times New Roman" w:hAnsi="Times New Roman" w:cs="Times New Roman"/>
           <w:sz w:val="24"/>
@@ -4877,16 +5294,18 @@
     <w:p>
       <w:pPr>
         <w:pStyle w:val="Ttulo2"/>
-      </w:pPr>
-      <w:bookmarkStart w:id="9" w:name="_Toc460916514"/>
+        <w:jc w:val="both"/>
+      </w:pPr>
+      <w:bookmarkStart w:id="10" w:name="_Toc460916514"/>
       <w:r>
         <w:t>2.3 Produtos Liberados do Projeto</w:t>
       </w:r>
-      <w:bookmarkEnd w:id="9"/>
-    </w:p>
-    <w:p>
-      <w:pPr>
-        <w:spacing w:line="288" w:lineRule="auto"/>
+      <w:bookmarkEnd w:id="10"/>
+    </w:p>
+    <w:p>
+      <w:pPr>
+        <w:spacing w:line="288" w:lineRule="auto"/>
+        <w:jc w:val="both"/>
         <w:rPr>
           <w:rFonts w:ascii="Times New Roman" w:hAnsi="Times New Roman" w:cs="Times New Roman"/>
           <w:sz w:val="24"/>
@@ -4922,6 +5341,7 @@
     <w:p>
       <w:pPr>
         <w:spacing w:line="288" w:lineRule="auto"/>
+        <w:jc w:val="both"/>
         <w:rPr>
           <w:rFonts w:ascii="Times New Roman" w:hAnsi="Times New Roman" w:cs="Times New Roman"/>
           <w:sz w:val="24"/>
@@ -4936,6 +5356,7 @@
           <w:numId w:val="9"/>
         </w:numPr>
         <w:spacing w:line="240" w:lineRule="auto"/>
+        <w:jc w:val="both"/>
         <w:textAlignment w:val="baseline"/>
         <w:rPr>
           <w:rFonts w:ascii="Times New Roman" w:eastAsia="Times New Roman" w:hAnsi="Times New Roman" w:cs="Times New Roman"/>
@@ -4959,6 +5380,7 @@
           <w:numId w:val="9"/>
         </w:numPr>
         <w:spacing w:line="240" w:lineRule="auto"/>
+        <w:jc w:val="both"/>
         <w:textAlignment w:val="baseline"/>
         <w:rPr>
           <w:rFonts w:ascii="Times New Roman" w:eastAsia="Times New Roman" w:hAnsi="Times New Roman" w:cs="Times New Roman"/>
@@ -4982,6 +5404,7 @@
           <w:numId w:val="9"/>
         </w:numPr>
         <w:spacing w:line="240" w:lineRule="auto"/>
+        <w:jc w:val="both"/>
         <w:textAlignment w:val="baseline"/>
         <w:rPr>
           <w:rFonts w:ascii="Times New Roman" w:eastAsia="Times New Roman" w:hAnsi="Times New Roman" w:cs="Times New Roman"/>
@@ -5005,6 +5428,7 @@
           <w:numId w:val="9"/>
         </w:numPr>
         <w:spacing w:line="240" w:lineRule="auto"/>
+        <w:jc w:val="both"/>
         <w:textAlignment w:val="baseline"/>
         <w:rPr>
           <w:rFonts w:ascii="Times New Roman" w:eastAsia="Times New Roman" w:hAnsi="Times New Roman" w:cs="Times New Roman"/>
@@ -5028,6 +5452,7 @@
           <w:numId w:val="9"/>
         </w:numPr>
         <w:spacing w:line="240" w:lineRule="auto"/>
+        <w:jc w:val="both"/>
         <w:textAlignment w:val="baseline"/>
         <w:rPr>
           <w:rFonts w:ascii="Times New Roman" w:eastAsia="Times New Roman" w:hAnsi="Times New Roman" w:cs="Times New Roman"/>
@@ -5047,6 +5472,7 @@
     <w:p>
       <w:pPr>
         <w:spacing w:line="240" w:lineRule="auto"/>
+        <w:jc w:val="both"/>
         <w:rPr>
           <w:rFonts w:ascii="Times New Roman" w:eastAsia="Times New Roman" w:hAnsi="Times New Roman" w:cs="Times New Roman"/>
           <w:color w:val="auto"/>
@@ -5058,6 +5484,7 @@
     <w:p>
       <w:pPr>
         <w:spacing w:line="240" w:lineRule="auto"/>
+        <w:jc w:val="both"/>
         <w:rPr>
           <w:rFonts w:ascii="Times New Roman" w:eastAsia="Times New Roman" w:hAnsi="Times New Roman" w:cs="Times New Roman"/>
           <w:color w:val="auto"/>
@@ -5077,6 +5504,7 @@
     <w:p>
       <w:pPr>
         <w:spacing w:line="288" w:lineRule="auto"/>
+        <w:jc w:val="both"/>
         <w:rPr>
           <w:rFonts w:ascii="Times New Roman" w:hAnsi="Times New Roman" w:cs="Times New Roman"/>
           <w:sz w:val="24"/>
@@ -5087,16 +5515,18 @@
     <w:p>
       <w:pPr>
         <w:pStyle w:val="Ttulo2"/>
-      </w:pPr>
-      <w:bookmarkStart w:id="10" w:name="_Toc460916515"/>
+        <w:jc w:val="both"/>
+      </w:pPr>
+      <w:bookmarkStart w:id="11" w:name="_Toc460916515"/>
       <w:r>
         <w:t>2.4 Evolução do Plano de Desenvolvimento de Software</w:t>
       </w:r>
-      <w:bookmarkEnd w:id="10"/>
-    </w:p>
-    <w:p>
-      <w:pPr>
-        <w:spacing w:line="288" w:lineRule="auto"/>
+      <w:bookmarkEnd w:id="11"/>
+    </w:p>
+    <w:p>
+      <w:pPr>
+        <w:spacing w:line="288" w:lineRule="auto"/>
+        <w:jc w:val="both"/>
         <w:rPr>
           <w:rFonts w:ascii="Times New Roman" w:hAnsi="Times New Roman" w:cs="Times New Roman"/>
           <w:sz w:val="24"/>
@@ -5132,6 +5562,7 @@
     <w:p>
       <w:pPr>
         <w:spacing w:line="288" w:lineRule="auto"/>
+        <w:jc w:val="both"/>
         <w:rPr>
           <w:rFonts w:ascii="Times New Roman" w:hAnsi="Times New Roman" w:cs="Times New Roman"/>
           <w:sz w:val="24"/>
@@ -5142,19 +5573,21 @@
     <w:p>
       <w:pPr>
         <w:pStyle w:val="Ttulo1"/>
-      </w:pPr>
-      <w:bookmarkStart w:id="11" w:name="_Toc460916516"/>
+        <w:jc w:val="both"/>
+      </w:pPr>
+      <w:bookmarkStart w:id="12" w:name="_Toc460916516"/>
       <w:r>
         <w:t>3.</w:t>
       </w:r>
       <w:r>
         <w:t xml:space="preserve"> Organização do Projeto</w:t>
       </w:r>
-      <w:bookmarkEnd w:id="11"/>
-    </w:p>
-    <w:p>
-      <w:pPr>
-        <w:spacing w:line="288" w:lineRule="auto"/>
+      <w:bookmarkEnd w:id="12"/>
+    </w:p>
+    <w:p>
+      <w:pPr>
+        <w:spacing w:line="288" w:lineRule="auto"/>
+        <w:jc w:val="both"/>
         <w:rPr>
           <w:rFonts w:ascii="Times New Roman" w:hAnsi="Times New Roman" w:cs="Times New Roman"/>
           <w:sz w:val="24"/>
@@ -5165,12 +5598,14 @@
     <w:p>
       <w:pPr>
         <w:pStyle w:val="Ttulo2"/>
-      </w:pPr>
-      <w:bookmarkStart w:id="12" w:name="_Toc460916517"/>
-      <w:r>
+        <w:jc w:val="both"/>
+      </w:pPr>
+      <w:bookmarkStart w:id="13" w:name="_Toc460916517"/>
+      <w:r>
+        <w:lastRenderedPageBreak/>
         <w:t>3.1 Estrutura Organizacional</w:t>
       </w:r>
-      <w:bookmarkEnd w:id="12"/>
+      <w:bookmarkEnd w:id="13"/>
       <w:r>
         <w:t xml:space="preserve"> </w:t>
       </w:r>
@@ -5178,6 +5613,7 @@
     <w:p>
       <w:pPr>
         <w:spacing w:line="288" w:lineRule="auto"/>
+        <w:jc w:val="both"/>
         <w:rPr>
           <w:rFonts w:ascii="Times New Roman" w:hAnsi="Times New Roman" w:cs="Times New Roman"/>
           <w:sz w:val="24"/>
@@ -5212,6 +5648,7 @@
     <w:p>
       <w:pPr>
         <w:spacing w:line="288" w:lineRule="auto"/>
+        <w:jc w:val="both"/>
         <w:rPr>
           <w:rFonts w:ascii="Times New Roman" w:hAnsi="Times New Roman" w:cs="Times New Roman"/>
           <w:sz w:val="24"/>
@@ -5222,12 +5659,13 @@
     <w:p>
       <w:pPr>
         <w:pStyle w:val="Ttulo2"/>
-      </w:pPr>
-      <w:bookmarkStart w:id="13" w:name="_Toc460916518"/>
+        <w:jc w:val="both"/>
+      </w:pPr>
+      <w:bookmarkStart w:id="14" w:name="_Toc460916518"/>
       <w:r>
         <w:t xml:space="preserve">3.2 Interfaces </w:t>
       </w:r>
-      <w:bookmarkEnd w:id="13"/>
+      <w:bookmarkEnd w:id="14"/>
       <w:r>
         <w:t>Externas</w:t>
       </w:r>
@@ -5235,6 +5673,7 @@
     <w:p>
       <w:pPr>
         <w:spacing w:line="288" w:lineRule="auto"/>
+        <w:jc w:val="both"/>
         <w:rPr>
           <w:rFonts w:ascii="Times New Roman" w:hAnsi="Times New Roman" w:cs="Times New Roman"/>
           <w:sz w:val="24"/>
@@ -5271,25 +5710,26 @@
     <w:p>
       <w:pPr>
         <w:spacing w:line="288" w:lineRule="auto"/>
-        <w:rPr>
-          <w:rFonts w:ascii="Times New Roman" w:hAnsi="Times New Roman" w:cs="Times New Roman"/>
-          <w:sz w:val="24"/>
-          <w:szCs w:val="24"/>
-        </w:rPr>
-      </w:pPr>
-      <w:r>
-        <w:rPr>
-          <w:rFonts w:ascii="Times New Roman" w:hAnsi="Times New Roman" w:cs="Times New Roman"/>
-          <w:sz w:val="24"/>
-          <w:szCs w:val="24"/>
-        </w:rPr>
-        <w:lastRenderedPageBreak/>
+        <w:jc w:val="both"/>
+        <w:rPr>
+          <w:rFonts w:ascii="Times New Roman" w:hAnsi="Times New Roman" w:cs="Times New Roman"/>
+          <w:sz w:val="24"/>
+          <w:szCs w:val="24"/>
+        </w:rPr>
+      </w:pPr>
+      <w:r>
+        <w:rPr>
+          <w:rFonts w:ascii="Times New Roman" w:hAnsi="Times New Roman" w:cs="Times New Roman"/>
+          <w:sz w:val="24"/>
+          <w:szCs w:val="24"/>
+        </w:rPr>
         <w:t>Outro grupo pode ser identificado como comerciantes e distribuidores gerais de bebidas alcoólicas. Qualquer um que se encaixa nessa descrição é de relacionado com nosso projeto. Os mesmos são responsáveis pela propagação e indicação do aplicativo, utilizando do bom senso na solução do problema embriaguez.</w:t>
       </w:r>
     </w:p>
     <w:p>
       <w:pPr>
         <w:spacing w:line="288" w:lineRule="auto"/>
+        <w:jc w:val="both"/>
         <w:rPr>
           <w:rFonts w:ascii="Times New Roman" w:hAnsi="Times New Roman" w:cs="Times New Roman"/>
           <w:sz w:val="24"/>
@@ -5300,12 +5740,13 @@
     <w:p>
       <w:pPr>
         <w:pStyle w:val="Ttulo2"/>
-      </w:pPr>
-      <w:bookmarkStart w:id="14" w:name="_Toc460916519"/>
+        <w:jc w:val="both"/>
+      </w:pPr>
+      <w:bookmarkStart w:id="15" w:name="_Toc460916519"/>
       <w:r>
         <w:t>3.3 Papéis e Responsabilidades</w:t>
       </w:r>
-      <w:bookmarkEnd w:id="14"/>
+      <w:bookmarkEnd w:id="15"/>
       <w:r>
         <w:t xml:space="preserve"> </w:t>
       </w:r>
@@ -5313,16 +5754,18 @@
     <w:p>
       <w:pPr>
         <w:spacing w:line="288" w:lineRule="auto"/>
-        <w:rPr>
-          <w:rFonts w:ascii="Times New Roman" w:hAnsi="Times New Roman" w:cs="Times New Roman"/>
-          <w:sz w:val="24"/>
-          <w:szCs w:val="24"/>
-        </w:rPr>
-      </w:pPr>
-    </w:p>
-    <w:p>
-      <w:pPr>
-        <w:spacing w:line="288" w:lineRule="auto"/>
+        <w:jc w:val="both"/>
+        <w:rPr>
+          <w:rFonts w:ascii="Times New Roman" w:hAnsi="Times New Roman" w:cs="Times New Roman"/>
+          <w:sz w:val="24"/>
+          <w:szCs w:val="24"/>
+        </w:rPr>
+      </w:pPr>
+    </w:p>
+    <w:p>
+      <w:pPr>
+        <w:spacing w:line="288" w:lineRule="auto"/>
+        <w:jc w:val="both"/>
         <w:rPr>
           <w:rFonts w:ascii="Times New Roman" w:hAnsi="Times New Roman" w:cs="Times New Roman"/>
           <w:sz w:val="24"/>
@@ -5364,6 +5807,7 @@
             <w:pPr>
               <w:widowControl w:val="0"/>
               <w:spacing w:line="240" w:lineRule="auto"/>
+              <w:jc w:val="both"/>
               <w:rPr>
                 <w:rFonts w:ascii="Times New Roman" w:hAnsi="Times New Roman" w:cs="Times New Roman"/>
                 <w:sz w:val="24"/>
@@ -5394,6 +5838,7 @@
             <w:pPr>
               <w:widowControl w:val="0"/>
               <w:spacing w:line="240" w:lineRule="auto"/>
+              <w:jc w:val="both"/>
               <w:rPr>
                 <w:rFonts w:ascii="Times New Roman" w:hAnsi="Times New Roman" w:cs="Times New Roman"/>
                 <w:sz w:val="24"/>
@@ -5426,6 +5871,7 @@
             <w:pPr>
               <w:widowControl w:val="0"/>
               <w:spacing w:line="240" w:lineRule="auto"/>
+              <w:jc w:val="both"/>
               <w:rPr>
                 <w:rFonts w:ascii="Times New Roman" w:hAnsi="Times New Roman" w:cs="Times New Roman"/>
                 <w:sz w:val="24"/>
@@ -5472,6 +5918,7 @@
             <w:pPr>
               <w:widowControl w:val="0"/>
               <w:spacing w:line="240" w:lineRule="auto"/>
+              <w:jc w:val="both"/>
               <w:rPr>
                 <w:rFonts w:ascii="Times New Roman" w:hAnsi="Times New Roman" w:cs="Times New Roman"/>
                 <w:sz w:val="24"/>
@@ -5504,6 +5951,7 @@
             <w:pPr>
               <w:widowControl w:val="0"/>
               <w:spacing w:line="240" w:lineRule="auto"/>
+              <w:jc w:val="both"/>
               <w:rPr>
                 <w:rFonts w:ascii="Times New Roman" w:hAnsi="Times New Roman" w:cs="Times New Roman"/>
                 <w:sz w:val="24"/>
@@ -5552,6 +6000,7 @@
             <w:pPr>
               <w:widowControl w:val="0"/>
               <w:spacing w:line="240" w:lineRule="auto"/>
+              <w:jc w:val="both"/>
               <w:rPr>
                 <w:rFonts w:ascii="Times New Roman" w:hAnsi="Times New Roman" w:cs="Times New Roman"/>
                 <w:sz w:val="24"/>
@@ -5584,6 +6033,7 @@
             <w:pPr>
               <w:widowControl w:val="0"/>
               <w:spacing w:line="240" w:lineRule="auto"/>
+              <w:jc w:val="both"/>
               <w:rPr>
                 <w:rFonts w:ascii="Times New Roman" w:hAnsi="Times New Roman" w:cs="Times New Roman"/>
                 <w:sz w:val="24"/>
@@ -5614,6 +6064,7 @@
             <w:pPr>
               <w:widowControl w:val="0"/>
               <w:spacing w:line="240" w:lineRule="auto"/>
+              <w:jc w:val="both"/>
               <w:rPr>
                 <w:rFonts w:ascii="Times New Roman" w:hAnsi="Times New Roman" w:cs="Times New Roman"/>
                 <w:sz w:val="24"/>
@@ -5646,6 +6097,7 @@
             <w:pPr>
               <w:widowControl w:val="0"/>
               <w:spacing w:line="240" w:lineRule="auto"/>
+              <w:jc w:val="both"/>
               <w:rPr>
                 <w:rFonts w:ascii="Times New Roman" w:hAnsi="Times New Roman" w:cs="Times New Roman"/>
                 <w:sz w:val="24"/>
@@ -5676,6 +6128,7 @@
             <w:pPr>
               <w:widowControl w:val="0"/>
               <w:spacing w:line="240" w:lineRule="auto"/>
+              <w:jc w:val="both"/>
               <w:rPr>
                 <w:rFonts w:ascii="Times New Roman" w:hAnsi="Times New Roman" w:cs="Times New Roman"/>
                 <w:sz w:val="24"/>
@@ -5708,6 +6161,7 @@
             <w:pPr>
               <w:widowControl w:val="0"/>
               <w:spacing w:line="240" w:lineRule="auto"/>
+              <w:jc w:val="both"/>
               <w:rPr>
                 <w:rFonts w:ascii="Times New Roman" w:hAnsi="Times New Roman" w:cs="Times New Roman"/>
                 <w:sz w:val="24"/>
@@ -5784,6 +6238,7 @@
             <w:pPr>
               <w:widowControl w:val="0"/>
               <w:spacing w:line="240" w:lineRule="auto"/>
+              <w:jc w:val="both"/>
               <w:rPr>
                 <w:rFonts w:ascii="Times New Roman" w:hAnsi="Times New Roman" w:cs="Times New Roman"/>
                 <w:sz w:val="24"/>
@@ -5832,6 +6287,7 @@
             <w:pPr>
               <w:widowControl w:val="0"/>
               <w:spacing w:line="240" w:lineRule="auto"/>
+              <w:jc w:val="both"/>
               <w:rPr>
                 <w:rFonts w:ascii="Times New Roman" w:hAnsi="Times New Roman" w:cs="Times New Roman"/>
                 <w:sz w:val="24"/>
@@ -5862,6 +6318,7 @@
             <w:pPr>
               <w:widowControl w:val="0"/>
               <w:spacing w:line="240" w:lineRule="auto"/>
+              <w:jc w:val="both"/>
               <w:rPr>
                 <w:rFonts w:ascii="Times New Roman" w:hAnsi="Times New Roman" w:cs="Times New Roman"/>
                 <w:sz w:val="24"/>
@@ -5894,6 +6351,7 @@
             <w:pPr>
               <w:widowControl w:val="0"/>
               <w:spacing w:line="240" w:lineRule="auto"/>
+              <w:jc w:val="both"/>
               <w:rPr>
                 <w:rFonts w:ascii="Times New Roman" w:hAnsi="Times New Roman" w:cs="Times New Roman"/>
                 <w:sz w:val="24"/>
@@ -5924,6 +6382,7 @@
             <w:pPr>
               <w:widowControl w:val="0"/>
               <w:spacing w:line="240" w:lineRule="auto"/>
+              <w:jc w:val="both"/>
               <w:rPr>
                 <w:rFonts w:ascii="Times New Roman" w:hAnsi="Times New Roman" w:cs="Times New Roman"/>
                 <w:sz w:val="24"/>
@@ -5953,6 +6412,7 @@
     <w:p>
       <w:pPr>
         <w:spacing w:line="288" w:lineRule="auto"/>
+        <w:jc w:val="both"/>
         <w:rPr>
           <w:rFonts w:ascii="Times New Roman" w:hAnsi="Times New Roman" w:cs="Times New Roman"/>
           <w:sz w:val="24"/>
@@ -5963,19 +6423,21 @@
     <w:p>
       <w:pPr>
         <w:pStyle w:val="Ttulo1"/>
-      </w:pPr>
-      <w:bookmarkStart w:id="15" w:name="_Toc460916520"/>
+        <w:jc w:val="both"/>
+      </w:pPr>
+      <w:bookmarkStart w:id="16" w:name="_Toc460916520"/>
       <w:r>
         <w:t>4.</w:t>
       </w:r>
       <w:r>
         <w:t xml:space="preserve"> Processo de Gerenciamento</w:t>
       </w:r>
-      <w:bookmarkEnd w:id="15"/>
-    </w:p>
-    <w:p>
-      <w:pPr>
-        <w:spacing w:line="288" w:lineRule="auto"/>
+      <w:bookmarkEnd w:id="16"/>
+    </w:p>
+    <w:p>
+      <w:pPr>
+        <w:spacing w:line="288" w:lineRule="auto"/>
+        <w:jc w:val="both"/>
         <w:rPr>
           <w:rFonts w:ascii="Times New Roman" w:hAnsi="Times New Roman" w:cs="Times New Roman"/>
           <w:sz w:val="24"/>
@@ -5986,16 +6448,18 @@
     <w:p>
       <w:pPr>
         <w:pStyle w:val="Ttulo2"/>
-      </w:pPr>
-      <w:bookmarkStart w:id="16" w:name="_Toc460916521"/>
+        <w:jc w:val="both"/>
+      </w:pPr>
+      <w:bookmarkStart w:id="17" w:name="_Toc460916521"/>
       <w:r>
         <w:t>4.1 Estimativas de Projeto</w:t>
       </w:r>
-      <w:bookmarkEnd w:id="16"/>
-    </w:p>
-    <w:p>
-      <w:pPr>
-        <w:spacing w:line="288" w:lineRule="auto"/>
+      <w:bookmarkEnd w:id="17"/>
+    </w:p>
+    <w:p>
+      <w:pPr>
+        <w:spacing w:line="288" w:lineRule="auto"/>
+        <w:jc w:val="both"/>
         <w:rPr>
           <w:rFonts w:ascii="Times New Roman" w:hAnsi="Times New Roman" w:cs="Times New Roman"/>
           <w:sz w:val="24"/>
@@ -6022,6 +6486,7 @@
     <w:p>
       <w:pPr>
         <w:spacing w:line="288" w:lineRule="auto"/>
+        <w:jc w:val="both"/>
         <w:rPr>
           <w:rFonts w:ascii="Times New Roman" w:hAnsi="Times New Roman" w:cs="Times New Roman"/>
           <w:sz w:val="24"/>
@@ -6040,6 +6505,7 @@
     <w:p>
       <w:pPr>
         <w:spacing w:line="288" w:lineRule="auto"/>
+        <w:jc w:val="both"/>
         <w:rPr>
           <w:rFonts w:ascii="Times New Roman" w:hAnsi="Times New Roman" w:cs="Times New Roman"/>
           <w:sz w:val="24"/>
@@ -6058,6 +6524,7 @@
     <w:p>
       <w:pPr>
         <w:spacing w:line="288" w:lineRule="auto"/>
+        <w:jc w:val="both"/>
         <w:rPr>
           <w:rFonts w:ascii="Times New Roman" w:hAnsi="Times New Roman" w:cs="Times New Roman"/>
           <w:sz w:val="24"/>
@@ -6068,16 +6535,19 @@
     <w:p>
       <w:pPr>
         <w:pStyle w:val="Ttulo2"/>
-      </w:pPr>
-      <w:bookmarkStart w:id="17" w:name="_Toc460916522"/>
-      <w:r>
+        <w:jc w:val="both"/>
+      </w:pPr>
+      <w:bookmarkStart w:id="18" w:name="_Toc460916522"/>
+      <w:r>
+        <w:lastRenderedPageBreak/>
         <w:t>4.2 Plano de Projeto</w:t>
       </w:r>
-      <w:bookmarkEnd w:id="17"/>
-    </w:p>
-    <w:p>
-      <w:pPr>
-        <w:spacing w:line="288" w:lineRule="auto"/>
+      <w:bookmarkEnd w:id="18"/>
+    </w:p>
+    <w:p>
+      <w:pPr>
+        <w:spacing w:line="288" w:lineRule="auto"/>
+        <w:jc w:val="both"/>
         <w:rPr>
           <w:rFonts w:ascii="Times New Roman" w:hAnsi="Times New Roman" w:cs="Times New Roman"/>
           <w:sz w:val="24"/>
@@ -6088,6 +6558,7 @@
     <w:p>
       <w:pPr>
         <w:pStyle w:val="Subttulo"/>
+        <w:jc w:val="both"/>
       </w:pPr>
       <w:r>
         <w:t>4.2.1 Plano de Fase</w:t>
@@ -6096,6 +6567,7 @@
     <w:p>
       <w:pPr>
         <w:spacing w:line="288" w:lineRule="auto"/>
+        <w:jc w:val="both"/>
         <w:rPr>
           <w:rFonts w:ascii="Times New Roman" w:hAnsi="Times New Roman" w:cs="Times New Roman"/>
           <w:sz w:val="24"/>
@@ -6132,6 +6604,7 @@
     <w:p>
       <w:pPr>
         <w:spacing w:line="288" w:lineRule="auto"/>
+        <w:jc w:val="both"/>
         <w:rPr>
           <w:rFonts w:ascii="Times New Roman" w:hAnsi="Times New Roman" w:cs="Times New Roman"/>
           <w:sz w:val="24"/>
@@ -6150,6 +6623,7 @@
     <w:p>
       <w:pPr>
         <w:spacing w:line="288" w:lineRule="auto"/>
+        <w:jc w:val="both"/>
         <w:rPr>
           <w:rFonts w:ascii="Times New Roman" w:hAnsi="Times New Roman" w:cs="Times New Roman"/>
           <w:sz w:val="24"/>
@@ -6168,6 +6642,7 @@
     <w:p>
       <w:pPr>
         <w:spacing w:line="288" w:lineRule="auto"/>
+        <w:jc w:val="both"/>
         <w:rPr>
           <w:rFonts w:ascii="Times New Roman" w:hAnsi="Times New Roman" w:cs="Times New Roman"/>
           <w:sz w:val="24"/>
@@ -6186,6 +6661,395 @@
     <w:p>
       <w:pPr>
         <w:spacing w:line="288" w:lineRule="auto"/>
+        <w:jc w:val="both"/>
+        <w:rPr>
+          <w:rFonts w:ascii="Times New Roman" w:hAnsi="Times New Roman" w:cs="Times New Roman"/>
+          <w:sz w:val="24"/>
+          <w:szCs w:val="24"/>
+        </w:rPr>
+      </w:pPr>
+      <w:r>
+        <w:rPr>
+          <w:rFonts w:ascii="Times New Roman" w:hAnsi="Times New Roman" w:cs="Times New Roman"/>
+          <w:sz w:val="24"/>
+          <w:szCs w:val="24"/>
+        </w:rPr>
+        <w:t>Elaboração - Segunda Iteração (Parte I e II)</w:t>
+      </w:r>
+    </w:p>
+    <w:p>
+      <w:pPr>
+        <w:spacing w:line="288" w:lineRule="auto"/>
+        <w:jc w:val="both"/>
+        <w:rPr>
+          <w:rFonts w:ascii="Times New Roman" w:hAnsi="Times New Roman" w:cs="Times New Roman"/>
+          <w:sz w:val="24"/>
+          <w:szCs w:val="24"/>
+        </w:rPr>
+      </w:pPr>
+      <w:r>
+        <w:rPr>
+          <w:rFonts w:ascii="Times New Roman" w:hAnsi="Times New Roman" w:cs="Times New Roman"/>
+          <w:sz w:val="24"/>
+          <w:szCs w:val="24"/>
+        </w:rPr>
+        <w:t>Construção - Primeira Iteração (Parte I e II)</w:t>
+      </w:r>
+    </w:p>
+    <w:p>
+      <w:pPr>
+        <w:spacing w:line="288" w:lineRule="auto"/>
+        <w:jc w:val="both"/>
+        <w:rPr>
+          <w:rFonts w:ascii="Times New Roman" w:hAnsi="Times New Roman" w:cs="Times New Roman"/>
+          <w:sz w:val="24"/>
+          <w:szCs w:val="24"/>
+        </w:rPr>
+      </w:pPr>
+      <w:r>
+        <w:rPr>
+          <w:rFonts w:ascii="Times New Roman" w:hAnsi="Times New Roman" w:cs="Times New Roman"/>
+          <w:sz w:val="24"/>
+          <w:szCs w:val="24"/>
+        </w:rPr>
+        <w:t>Construção - Segunda Iteração (Parte I e II)</w:t>
+      </w:r>
+    </w:p>
+    <w:p>
+      <w:pPr>
+        <w:spacing w:line="288" w:lineRule="auto"/>
+        <w:jc w:val="both"/>
+        <w:rPr>
+          <w:rFonts w:ascii="Times New Roman" w:hAnsi="Times New Roman" w:cs="Times New Roman"/>
+          <w:sz w:val="24"/>
+          <w:szCs w:val="24"/>
+        </w:rPr>
+      </w:pPr>
+      <w:r>
+        <w:rPr>
+          <w:rFonts w:ascii="Times New Roman" w:hAnsi="Times New Roman" w:cs="Times New Roman"/>
+          <w:sz w:val="24"/>
+          <w:szCs w:val="24"/>
+        </w:rPr>
+        <w:t>Construção - Terceira Iteração (Parte I e II)</w:t>
+      </w:r>
+    </w:p>
+    <w:p>
+      <w:pPr>
+        <w:spacing w:line="288" w:lineRule="auto"/>
+        <w:jc w:val="both"/>
+        <w:rPr>
+          <w:rFonts w:ascii="Times New Roman" w:hAnsi="Times New Roman" w:cs="Times New Roman"/>
+          <w:sz w:val="24"/>
+          <w:szCs w:val="24"/>
+        </w:rPr>
+      </w:pPr>
+      <w:r>
+        <w:rPr>
+          <w:rFonts w:ascii="Times New Roman" w:hAnsi="Times New Roman" w:cs="Times New Roman"/>
+          <w:sz w:val="24"/>
+          <w:szCs w:val="24"/>
+        </w:rPr>
+        <w:t>Transição</w:t>
+      </w:r>
+    </w:p>
+    <w:p>
+      <w:pPr>
+        <w:spacing w:line="288" w:lineRule="auto"/>
+        <w:jc w:val="both"/>
+        <w:rPr>
+          <w:rFonts w:ascii="Times New Roman" w:hAnsi="Times New Roman" w:cs="Times New Roman"/>
+          <w:sz w:val="24"/>
+          <w:szCs w:val="24"/>
+        </w:rPr>
+      </w:pPr>
+    </w:p>
+    <w:p>
+      <w:pPr>
+        <w:pStyle w:val="Subttulo"/>
+        <w:jc w:val="both"/>
+      </w:pPr>
+      <w:r>
+        <w:t>4.2.2 Objetivos de Iterações</w:t>
+      </w:r>
+    </w:p>
+    <w:p>
+      <w:pPr>
+        <w:spacing w:line="288" w:lineRule="auto"/>
+        <w:jc w:val="both"/>
+        <w:rPr>
+          <w:rFonts w:ascii="Times New Roman" w:hAnsi="Times New Roman" w:cs="Times New Roman"/>
+          <w:sz w:val="24"/>
+          <w:szCs w:val="24"/>
+        </w:rPr>
+      </w:pPr>
+      <w:r>
+        <w:rPr>
+          <w:rFonts w:ascii="Times New Roman" w:hAnsi="Times New Roman" w:cs="Times New Roman"/>
+          <w:sz w:val="24"/>
+          <w:szCs w:val="24"/>
+        </w:rPr>
+        <w:t xml:space="preserve">Há cada iteração objetiva-se a revisão e melhoramento de cada item do momento, sempre visando o complemento para cada ação de atividade no dia da iteração. </w:t>
+      </w:r>
+    </w:p>
+    <w:p>
+      <w:pPr>
+        <w:spacing w:line="288" w:lineRule="auto"/>
+        <w:jc w:val="both"/>
+        <w:rPr>
+          <w:rFonts w:ascii="Times New Roman" w:hAnsi="Times New Roman" w:cs="Times New Roman"/>
+          <w:sz w:val="24"/>
+          <w:szCs w:val="24"/>
+        </w:rPr>
+      </w:pPr>
+    </w:p>
+    <w:p>
+      <w:pPr>
+        <w:pStyle w:val="Subttulo"/>
+        <w:jc w:val="both"/>
+      </w:pPr>
+      <w:r>
+        <w:t>4.2.3 Releases</w:t>
+      </w:r>
+    </w:p>
+    <w:p>
+      <w:pPr>
+        <w:spacing w:line="288" w:lineRule="auto"/>
+        <w:jc w:val="both"/>
+        <w:rPr>
+          <w:rFonts w:ascii="Times New Roman" w:hAnsi="Times New Roman" w:cs="Times New Roman"/>
+          <w:sz w:val="24"/>
+          <w:szCs w:val="24"/>
+        </w:rPr>
+      </w:pPr>
+      <w:r>
+        <w:rPr>
+          <w:rFonts w:ascii="Times New Roman" w:hAnsi="Times New Roman" w:cs="Times New Roman"/>
+          <w:sz w:val="24"/>
+          <w:szCs w:val="24"/>
+        </w:rPr>
+        <w:t>Ainda não há releases.</w:t>
+      </w:r>
+    </w:p>
+    <w:p>
+      <w:pPr>
+        <w:spacing w:line="288" w:lineRule="auto"/>
+        <w:jc w:val="both"/>
+        <w:rPr>
+          <w:rFonts w:ascii="Times New Roman" w:hAnsi="Times New Roman" w:cs="Times New Roman"/>
+          <w:sz w:val="24"/>
+          <w:szCs w:val="24"/>
+        </w:rPr>
+      </w:pPr>
+    </w:p>
+    <w:p>
+      <w:pPr>
+        <w:pStyle w:val="Subttulo"/>
+        <w:jc w:val="both"/>
+      </w:pPr>
+      <w:r>
+        <w:t>4.2.4 Programação do Projeto</w:t>
+      </w:r>
+    </w:p>
+    <w:p>
+      <w:pPr>
+        <w:spacing w:line="288" w:lineRule="auto"/>
+        <w:jc w:val="both"/>
+        <w:rPr>
+          <w:rFonts w:ascii="Times New Roman" w:hAnsi="Times New Roman" w:cs="Times New Roman"/>
+          <w:sz w:val="24"/>
+          <w:szCs w:val="24"/>
+        </w:rPr>
+      </w:pPr>
+      <w:r>
+        <w:rPr>
+          <w:rFonts w:ascii="Times New Roman" w:hAnsi="Times New Roman" w:cs="Times New Roman"/>
+          <w:sz w:val="24"/>
+          <w:szCs w:val="24"/>
+        </w:rPr>
+        <w:t xml:space="preserve">Pode ser visto no gráfico de </w:t>
+      </w:r>
+      <w:proofErr w:type="spellStart"/>
+      <w:r>
+        <w:rPr>
+          <w:rFonts w:ascii="Times New Roman" w:hAnsi="Times New Roman" w:cs="Times New Roman"/>
+          <w:sz w:val="24"/>
+          <w:szCs w:val="24"/>
+        </w:rPr>
+        <w:t>gantt</w:t>
+      </w:r>
+      <w:proofErr w:type="spellEnd"/>
+      <w:r>
+        <w:rPr>
+          <w:rFonts w:ascii="Times New Roman" w:hAnsi="Times New Roman" w:cs="Times New Roman"/>
+          <w:sz w:val="24"/>
+          <w:szCs w:val="24"/>
+        </w:rPr>
+        <w:t xml:space="preserve"> de controle todas as datas do projeto até o presente momento, encontrado na seção 5.0 Anexos.</w:t>
+      </w:r>
+    </w:p>
+    <w:p>
+      <w:pPr>
+        <w:spacing w:line="288" w:lineRule="auto"/>
+        <w:jc w:val="both"/>
+        <w:rPr>
+          <w:rFonts w:ascii="Times New Roman" w:hAnsi="Times New Roman" w:cs="Times New Roman"/>
+          <w:sz w:val="24"/>
+          <w:szCs w:val="24"/>
+        </w:rPr>
+      </w:pPr>
+    </w:p>
+    <w:p>
+      <w:pPr>
+        <w:pStyle w:val="Subttulo"/>
+        <w:jc w:val="both"/>
+      </w:pPr>
+      <w:r>
+        <w:t>4.2.5 Recursos do Projeto</w:t>
+      </w:r>
+    </w:p>
+    <w:p>
+      <w:pPr>
+        <w:spacing w:line="288" w:lineRule="auto"/>
+        <w:jc w:val="both"/>
+        <w:rPr>
+          <w:rFonts w:ascii="Times New Roman" w:hAnsi="Times New Roman" w:cs="Times New Roman"/>
+          <w:sz w:val="24"/>
+          <w:szCs w:val="24"/>
+        </w:rPr>
+      </w:pPr>
+      <w:r>
+        <w:rPr>
+          <w:rFonts w:ascii="Times New Roman" w:hAnsi="Times New Roman" w:cs="Times New Roman"/>
+          <w:sz w:val="24"/>
+          <w:szCs w:val="24"/>
+        </w:rPr>
+        <w:t xml:space="preserve">Está </w:t>
+      </w:r>
+      <w:proofErr w:type="spellStart"/>
+      <w:r>
+        <w:rPr>
+          <w:rFonts w:ascii="Times New Roman" w:hAnsi="Times New Roman" w:cs="Times New Roman"/>
+          <w:sz w:val="24"/>
+          <w:szCs w:val="24"/>
+        </w:rPr>
+        <w:t>a</w:t>
+      </w:r>
+      <w:proofErr w:type="spellEnd"/>
+      <w:r>
+        <w:rPr>
+          <w:rFonts w:ascii="Times New Roman" w:hAnsi="Times New Roman" w:cs="Times New Roman"/>
+          <w:sz w:val="24"/>
+          <w:szCs w:val="24"/>
+        </w:rPr>
+        <w:t xml:space="preserve"> disposição uma equipe de sete pessoas, sendo cada uma delas, detentora de habilidades diversas e algumas com experiências de mercado.</w:t>
+      </w:r>
+    </w:p>
+    <w:p>
+      <w:pPr>
+        <w:spacing w:line="288" w:lineRule="auto"/>
+        <w:jc w:val="both"/>
+        <w:rPr>
+          <w:rFonts w:ascii="Times New Roman" w:hAnsi="Times New Roman" w:cs="Times New Roman"/>
+          <w:sz w:val="24"/>
+          <w:szCs w:val="24"/>
+        </w:rPr>
+      </w:pPr>
+      <w:r>
+        <w:rPr>
+          <w:rFonts w:ascii="Times New Roman" w:hAnsi="Times New Roman" w:cs="Times New Roman"/>
+          <w:sz w:val="24"/>
+          <w:szCs w:val="24"/>
+        </w:rPr>
+        <w:t xml:space="preserve">Não existem quaisquer treinamentos especiais para projeto, houve uma aula ministrada pelo Professor Pedro Ivo sobre o Processo Unificado (base do projeto) e também outras indicações prévias de condução do projeto. </w:t>
+      </w:r>
+    </w:p>
+    <w:p>
+      <w:pPr>
+        <w:spacing w:line="288" w:lineRule="auto"/>
+        <w:jc w:val="both"/>
+        <w:rPr>
+          <w:rFonts w:ascii="Times New Roman" w:hAnsi="Times New Roman" w:cs="Times New Roman"/>
+          <w:sz w:val="24"/>
+          <w:szCs w:val="24"/>
+        </w:rPr>
+      </w:pPr>
+      <w:r>
+        <w:rPr>
+          <w:rFonts w:ascii="Times New Roman" w:hAnsi="Times New Roman" w:cs="Times New Roman"/>
+          <w:sz w:val="24"/>
+          <w:szCs w:val="24"/>
+        </w:rPr>
+        <w:t>Os recursos financeiros, previstos em R$ 10.500,00, só serão necessário ao término do projeto.</w:t>
+      </w:r>
+    </w:p>
+    <w:p>
+      <w:pPr>
+        <w:spacing w:line="288" w:lineRule="auto"/>
+        <w:jc w:val="both"/>
+        <w:rPr>
+          <w:rFonts w:ascii="Times New Roman" w:hAnsi="Times New Roman" w:cs="Times New Roman"/>
+          <w:sz w:val="24"/>
+          <w:szCs w:val="24"/>
+        </w:rPr>
+      </w:pPr>
+    </w:p>
+    <w:p>
+      <w:pPr>
+        <w:pStyle w:val="Ttulo2"/>
+        <w:jc w:val="both"/>
+      </w:pPr>
+      <w:bookmarkStart w:id="19" w:name="_Toc460916523"/>
+      <w:r>
+        <w:t>4.3 Controle e Monitoramento do Projeto</w:t>
+      </w:r>
+      <w:bookmarkEnd w:id="19"/>
+    </w:p>
+    <w:p>
+      <w:pPr>
+        <w:spacing w:line="288" w:lineRule="auto"/>
+        <w:jc w:val="both"/>
+        <w:rPr>
+          <w:rFonts w:ascii="Times New Roman" w:hAnsi="Times New Roman" w:cs="Times New Roman"/>
+          <w:sz w:val="24"/>
+          <w:szCs w:val="24"/>
+        </w:rPr>
+      </w:pPr>
+    </w:p>
+    <w:p>
+      <w:pPr>
+        <w:spacing w:line="288" w:lineRule="auto"/>
+        <w:jc w:val="both"/>
+        <w:rPr>
+          <w:rFonts w:ascii="Times New Roman" w:hAnsi="Times New Roman" w:cs="Times New Roman"/>
+          <w:sz w:val="24"/>
+          <w:szCs w:val="24"/>
+        </w:rPr>
+      </w:pPr>
+      <w:r>
+        <w:rPr>
+          <w:rFonts w:ascii="Times New Roman" w:hAnsi="Times New Roman" w:cs="Times New Roman"/>
+          <w:sz w:val="24"/>
+          <w:szCs w:val="24"/>
+        </w:rPr>
+        <w:t>Gerenciamento de Requisitos - Requisitos detalhados no Documento de Visão, contendo também uma matriz de rastreabilidade no Documento de Visão (Seção 5.0 Anexos)</w:t>
+      </w:r>
+    </w:p>
+    <w:p>
+      <w:pPr>
+        <w:spacing w:line="288" w:lineRule="auto"/>
+        <w:jc w:val="both"/>
+        <w:rPr>
+          <w:rFonts w:ascii="Times New Roman" w:hAnsi="Times New Roman" w:cs="Times New Roman"/>
+          <w:sz w:val="24"/>
+          <w:szCs w:val="24"/>
+        </w:rPr>
+      </w:pPr>
+    </w:p>
+    <w:p>
+      <w:pPr>
+        <w:spacing w:line="288" w:lineRule="auto"/>
+        <w:jc w:val="both"/>
         <w:rPr>
           <w:rFonts w:ascii="Times New Roman" w:hAnsi="Times New Roman" w:cs="Times New Roman"/>
           <w:sz w:val="24"/>
@@ -6199,187 +7063,42 @@
           <w:szCs w:val="24"/>
         </w:rPr>
         <w:lastRenderedPageBreak/>
-        <w:t>Elaboração - Segunda Iteração (Parte I e II)</w:t>
-      </w:r>
-    </w:p>
-    <w:p>
-      <w:pPr>
-        <w:spacing w:line="288" w:lineRule="auto"/>
-        <w:rPr>
-          <w:rFonts w:ascii="Times New Roman" w:hAnsi="Times New Roman" w:cs="Times New Roman"/>
-          <w:sz w:val="24"/>
-          <w:szCs w:val="24"/>
-        </w:rPr>
-      </w:pPr>
-      <w:r>
-        <w:rPr>
-          <w:rFonts w:ascii="Times New Roman" w:hAnsi="Times New Roman" w:cs="Times New Roman"/>
-          <w:sz w:val="24"/>
-          <w:szCs w:val="24"/>
-        </w:rPr>
-        <w:t>Construção - Primeira Iteração (Parte I e II)</w:t>
-      </w:r>
-    </w:p>
-    <w:p>
-      <w:pPr>
-        <w:spacing w:line="288" w:lineRule="auto"/>
-        <w:rPr>
-          <w:rFonts w:ascii="Times New Roman" w:hAnsi="Times New Roman" w:cs="Times New Roman"/>
-          <w:sz w:val="24"/>
-          <w:szCs w:val="24"/>
-        </w:rPr>
-      </w:pPr>
-      <w:r>
-        <w:rPr>
-          <w:rFonts w:ascii="Times New Roman" w:hAnsi="Times New Roman" w:cs="Times New Roman"/>
-          <w:sz w:val="24"/>
-          <w:szCs w:val="24"/>
-        </w:rPr>
-        <w:t>Construção - Segunda Iteração (Parte I e II)</w:t>
-      </w:r>
-    </w:p>
-    <w:p>
-      <w:pPr>
-        <w:spacing w:line="288" w:lineRule="auto"/>
-        <w:rPr>
-          <w:rFonts w:ascii="Times New Roman" w:hAnsi="Times New Roman" w:cs="Times New Roman"/>
-          <w:sz w:val="24"/>
-          <w:szCs w:val="24"/>
-        </w:rPr>
-      </w:pPr>
-      <w:r>
-        <w:rPr>
-          <w:rFonts w:ascii="Times New Roman" w:hAnsi="Times New Roman" w:cs="Times New Roman"/>
-          <w:sz w:val="24"/>
-          <w:szCs w:val="24"/>
-        </w:rPr>
-        <w:t>Construção - Terceira Iteração (Parte I e II)</w:t>
-      </w:r>
-    </w:p>
-    <w:p>
-      <w:pPr>
-        <w:spacing w:line="288" w:lineRule="auto"/>
-        <w:rPr>
-          <w:rFonts w:ascii="Times New Roman" w:hAnsi="Times New Roman" w:cs="Times New Roman"/>
-          <w:sz w:val="24"/>
-          <w:szCs w:val="24"/>
-        </w:rPr>
-      </w:pPr>
-      <w:r>
-        <w:rPr>
-          <w:rFonts w:ascii="Times New Roman" w:hAnsi="Times New Roman" w:cs="Times New Roman"/>
-          <w:sz w:val="24"/>
-          <w:szCs w:val="24"/>
-        </w:rPr>
-        <w:t>Transição</w:t>
-      </w:r>
-    </w:p>
-    <w:p>
-      <w:pPr>
-        <w:spacing w:line="288" w:lineRule="auto"/>
-        <w:rPr>
-          <w:rFonts w:ascii="Times New Roman" w:hAnsi="Times New Roman" w:cs="Times New Roman"/>
-          <w:sz w:val="24"/>
-          <w:szCs w:val="24"/>
-        </w:rPr>
-      </w:pPr>
-    </w:p>
-    <w:p>
-      <w:pPr>
-        <w:pStyle w:val="Subttulo"/>
-      </w:pPr>
-      <w:r>
-        <w:t>4.2.2 Objetivos de Iterações</w:t>
-      </w:r>
-    </w:p>
-    <w:p>
-      <w:pPr>
-        <w:spacing w:line="288" w:lineRule="auto"/>
-        <w:rPr>
-          <w:rFonts w:ascii="Times New Roman" w:hAnsi="Times New Roman" w:cs="Times New Roman"/>
-          <w:sz w:val="24"/>
-          <w:szCs w:val="24"/>
-        </w:rPr>
-      </w:pPr>
-      <w:r>
-        <w:rPr>
-          <w:rFonts w:ascii="Times New Roman" w:hAnsi="Times New Roman" w:cs="Times New Roman"/>
-          <w:sz w:val="24"/>
-          <w:szCs w:val="24"/>
-        </w:rPr>
-        <w:t xml:space="preserve">Há cada iteração objetiva-se a revisão e melhoramento de cada item do momento, sempre visando o complemento para cada ação de atividade no dia da iteração. </w:t>
-      </w:r>
-    </w:p>
-    <w:p>
-      <w:pPr>
-        <w:spacing w:line="288" w:lineRule="auto"/>
-        <w:rPr>
-          <w:rFonts w:ascii="Times New Roman" w:hAnsi="Times New Roman" w:cs="Times New Roman"/>
-          <w:sz w:val="24"/>
-          <w:szCs w:val="24"/>
-        </w:rPr>
-      </w:pPr>
-    </w:p>
-    <w:p>
-      <w:pPr>
-        <w:pStyle w:val="Subttulo"/>
-      </w:pPr>
-      <w:r>
-        <w:t>4.2.3 Releases</w:t>
-      </w:r>
-    </w:p>
-    <w:p>
-      <w:pPr>
-        <w:spacing w:line="288" w:lineRule="auto"/>
-        <w:rPr>
-          <w:rFonts w:ascii="Times New Roman" w:hAnsi="Times New Roman" w:cs="Times New Roman"/>
-          <w:sz w:val="24"/>
-          <w:szCs w:val="24"/>
-        </w:rPr>
-      </w:pPr>
-      <w:r>
-        <w:rPr>
-          <w:rFonts w:ascii="Times New Roman" w:hAnsi="Times New Roman" w:cs="Times New Roman"/>
-          <w:sz w:val="24"/>
-          <w:szCs w:val="24"/>
-        </w:rPr>
-        <w:t>Ainda não há releases.</w:t>
-      </w:r>
-    </w:p>
-    <w:p>
-      <w:pPr>
-        <w:spacing w:line="288" w:lineRule="auto"/>
-        <w:rPr>
-          <w:rFonts w:ascii="Times New Roman" w:hAnsi="Times New Roman" w:cs="Times New Roman"/>
-          <w:sz w:val="24"/>
-          <w:szCs w:val="24"/>
-        </w:rPr>
-      </w:pPr>
-    </w:p>
-    <w:p>
-      <w:pPr>
-        <w:pStyle w:val="Subttulo"/>
-      </w:pPr>
-      <w:r>
-        <w:t>4.2.4 Programação do Projeto</w:t>
-      </w:r>
-    </w:p>
-    <w:p>
-      <w:pPr>
-        <w:spacing w:line="288" w:lineRule="auto"/>
-        <w:rPr>
-          <w:rFonts w:ascii="Times New Roman" w:hAnsi="Times New Roman" w:cs="Times New Roman"/>
-          <w:sz w:val="24"/>
-          <w:szCs w:val="24"/>
-        </w:rPr>
-      </w:pPr>
-      <w:r>
-        <w:rPr>
-          <w:rFonts w:ascii="Times New Roman" w:hAnsi="Times New Roman" w:cs="Times New Roman"/>
-          <w:sz w:val="24"/>
-          <w:szCs w:val="24"/>
-        </w:rPr>
-        <w:t xml:space="preserve">Pode ser visto no gráfico de </w:t>
+        <w:t xml:space="preserve">Controle de Programação e de Orçamento: Não tem necessidade deste controle, visto que não há gastos prévios, senão com o </w:t>
+      </w:r>
+      <w:r>
+        <w:rPr>
+          <w:rFonts w:ascii="Times New Roman" w:hAnsi="Times New Roman" w:cs="Times New Roman"/>
+          <w:sz w:val="24"/>
+          <w:szCs w:val="24"/>
+        </w:rPr>
+        <w:t>salário</w:t>
+      </w:r>
+      <w:r>
+        <w:rPr>
+          <w:rFonts w:ascii="Times New Roman" w:hAnsi="Times New Roman" w:cs="Times New Roman"/>
+          <w:sz w:val="24"/>
+          <w:szCs w:val="24"/>
+        </w:rPr>
+        <w:t xml:space="preserve"> da equipe, este que só será entregue ao fim.</w:t>
+      </w:r>
+    </w:p>
+    <w:p>
+      <w:pPr>
+        <w:spacing w:line="288" w:lineRule="auto"/>
+        <w:jc w:val="both"/>
+        <w:rPr>
+          <w:rFonts w:ascii="Times New Roman" w:hAnsi="Times New Roman" w:cs="Times New Roman"/>
+          <w:sz w:val="24"/>
+          <w:szCs w:val="24"/>
+        </w:rPr>
+      </w:pPr>
+      <w:r>
+        <w:rPr>
+          <w:rFonts w:ascii="Times New Roman" w:hAnsi="Times New Roman" w:cs="Times New Roman"/>
+          <w:sz w:val="24"/>
+          <w:szCs w:val="24"/>
+        </w:rPr>
+        <w:t xml:space="preserve">Controle de Qualidade - Só terá uma liberação do produto (na fase final), logo não há como medir a qualidade geral do mesmo. O que se têm, é a revisão constante dos processos que resultaram nesse produto final. Técnicas gerais estão sendo usadas em cada fase do projeto, baseados em </w:t>
       </w:r>
       <w:proofErr w:type="spellStart"/>
       <w:r>
@@ -6388,7 +7107,7 @@
           <w:sz w:val="24"/>
           <w:szCs w:val="24"/>
         </w:rPr>
-        <w:t>gantt</w:t>
+        <w:t>templates</w:t>
       </w:r>
       <w:proofErr w:type="spellEnd"/>
       <w:r>
@@ -6397,240 +7116,24 @@
           <w:sz w:val="24"/>
           <w:szCs w:val="24"/>
         </w:rPr>
-        <w:t xml:space="preserve"> de controle todas as datas do projeto até o presente momento, encontrado na seção 5.0 Anexos.</w:t>
-      </w:r>
-    </w:p>
-    <w:p>
-      <w:pPr>
-        <w:spacing w:line="288" w:lineRule="auto"/>
-        <w:rPr>
-          <w:rFonts w:ascii="Times New Roman" w:hAnsi="Times New Roman" w:cs="Times New Roman"/>
-          <w:sz w:val="24"/>
-          <w:szCs w:val="24"/>
-        </w:rPr>
-      </w:pPr>
-    </w:p>
-    <w:p>
-      <w:pPr>
-        <w:pStyle w:val="Subttulo"/>
-      </w:pPr>
-      <w:r>
-        <w:t>4.2.5 Recursos do Projeto</w:t>
-      </w:r>
-    </w:p>
-    <w:p>
-      <w:pPr>
-        <w:spacing w:line="288" w:lineRule="auto"/>
-        <w:rPr>
-          <w:rFonts w:ascii="Times New Roman" w:hAnsi="Times New Roman" w:cs="Times New Roman"/>
-          <w:sz w:val="24"/>
-          <w:szCs w:val="24"/>
-        </w:rPr>
-      </w:pPr>
-      <w:r>
-        <w:rPr>
-          <w:rFonts w:ascii="Times New Roman" w:hAnsi="Times New Roman" w:cs="Times New Roman"/>
-          <w:sz w:val="24"/>
-          <w:szCs w:val="24"/>
-        </w:rPr>
-        <w:t xml:space="preserve">Está </w:t>
-      </w:r>
-      <w:proofErr w:type="spellStart"/>
-      <w:r>
-        <w:rPr>
-          <w:rFonts w:ascii="Times New Roman" w:hAnsi="Times New Roman" w:cs="Times New Roman"/>
-          <w:sz w:val="24"/>
-          <w:szCs w:val="24"/>
-        </w:rPr>
-        <w:t>a</w:t>
-      </w:r>
-      <w:proofErr w:type="spellEnd"/>
-      <w:r>
-        <w:rPr>
-          <w:rFonts w:ascii="Times New Roman" w:hAnsi="Times New Roman" w:cs="Times New Roman"/>
-          <w:sz w:val="24"/>
-          <w:szCs w:val="24"/>
-        </w:rPr>
-        <w:t xml:space="preserve"> disposição uma equipe de sete pessoas, sendo cada uma delas, detentora de habilidades diversas e algumas com experiências de mercado.</w:t>
-      </w:r>
-    </w:p>
-    <w:p>
-      <w:pPr>
-        <w:spacing w:line="288" w:lineRule="auto"/>
-        <w:rPr>
-          <w:rFonts w:ascii="Times New Roman" w:hAnsi="Times New Roman" w:cs="Times New Roman"/>
-          <w:sz w:val="24"/>
-          <w:szCs w:val="24"/>
-        </w:rPr>
-      </w:pPr>
-      <w:r>
-        <w:rPr>
-          <w:rFonts w:ascii="Times New Roman" w:hAnsi="Times New Roman" w:cs="Times New Roman"/>
-          <w:sz w:val="24"/>
-          <w:szCs w:val="24"/>
-        </w:rPr>
-        <w:t xml:space="preserve">Não existem quaisquer treinamentos especiais para projeto, houve uma aula ministrada pelo Professor Pedro Ivo sobre o Processo Unificado (base do projeto) e também outras indicações prévias de condução do projeto. </w:t>
-      </w:r>
-    </w:p>
-    <w:p>
-      <w:pPr>
-        <w:spacing w:line="288" w:lineRule="auto"/>
-        <w:rPr>
-          <w:rFonts w:ascii="Times New Roman" w:hAnsi="Times New Roman" w:cs="Times New Roman"/>
-          <w:sz w:val="24"/>
-          <w:szCs w:val="24"/>
-        </w:rPr>
-      </w:pPr>
-      <w:r>
-        <w:rPr>
-          <w:rFonts w:ascii="Times New Roman" w:hAnsi="Times New Roman" w:cs="Times New Roman"/>
-          <w:sz w:val="24"/>
-          <w:szCs w:val="24"/>
-        </w:rPr>
-        <w:t>Os recursos financeiros, previstos em R$ 10.500,00, só serão necessário ao término do projeto.</w:t>
-      </w:r>
-    </w:p>
-    <w:p>
-      <w:pPr>
-        <w:spacing w:line="288" w:lineRule="auto"/>
-        <w:rPr>
-          <w:rFonts w:ascii="Times New Roman" w:hAnsi="Times New Roman" w:cs="Times New Roman"/>
-          <w:sz w:val="24"/>
-          <w:szCs w:val="24"/>
-        </w:rPr>
-      </w:pPr>
-    </w:p>
-    <w:p>
-      <w:pPr>
-        <w:pStyle w:val="Ttulo2"/>
-      </w:pPr>
-      <w:bookmarkStart w:id="18" w:name="_Toc460916523"/>
-      <w:r>
-        <w:t>4.3 Controle e Monitoramento do Projeto</w:t>
-      </w:r>
-      <w:bookmarkEnd w:id="18"/>
-    </w:p>
-    <w:p>
-      <w:pPr>
-        <w:spacing w:line="288" w:lineRule="auto"/>
-        <w:rPr>
-          <w:rFonts w:ascii="Times New Roman" w:hAnsi="Times New Roman" w:cs="Times New Roman"/>
-          <w:sz w:val="24"/>
-          <w:szCs w:val="24"/>
-        </w:rPr>
-      </w:pPr>
-    </w:p>
-    <w:p>
-      <w:pPr>
-        <w:spacing w:line="288" w:lineRule="auto"/>
-        <w:rPr>
-          <w:rFonts w:ascii="Times New Roman" w:hAnsi="Times New Roman" w:cs="Times New Roman"/>
-          <w:sz w:val="24"/>
-          <w:szCs w:val="24"/>
-        </w:rPr>
-      </w:pPr>
-      <w:r>
-        <w:rPr>
-          <w:rFonts w:ascii="Times New Roman" w:hAnsi="Times New Roman" w:cs="Times New Roman"/>
-          <w:sz w:val="24"/>
-          <w:szCs w:val="24"/>
-        </w:rPr>
-        <w:t>Gerenciamento de Requisitos - Requisitos detalhados no Documento de Visão, contendo também uma matriz de rastreabilidade no Documento de Visão (Seção 5.0 Anexos)</w:t>
-      </w:r>
-    </w:p>
-    <w:p>
-      <w:pPr>
-        <w:spacing w:line="288" w:lineRule="auto"/>
-        <w:rPr>
-          <w:rFonts w:ascii="Times New Roman" w:hAnsi="Times New Roman" w:cs="Times New Roman"/>
-          <w:sz w:val="24"/>
-          <w:szCs w:val="24"/>
-        </w:rPr>
-      </w:pPr>
-    </w:p>
-    <w:p>
-      <w:pPr>
-        <w:spacing w:line="288" w:lineRule="auto"/>
-        <w:rPr>
-          <w:rFonts w:ascii="Times New Roman" w:hAnsi="Times New Roman" w:cs="Times New Roman"/>
-          <w:sz w:val="24"/>
-          <w:szCs w:val="24"/>
-        </w:rPr>
-      </w:pPr>
-      <w:r>
-        <w:rPr>
-          <w:rFonts w:ascii="Times New Roman" w:hAnsi="Times New Roman" w:cs="Times New Roman"/>
-          <w:sz w:val="24"/>
-          <w:szCs w:val="24"/>
-        </w:rPr>
-        <w:t xml:space="preserve">Controle de Programação e de Orçamento: Não tem necessidade deste controle, visto que não há gastos prévios, senão com o </w:t>
-      </w:r>
-      <w:r>
-        <w:rPr>
-          <w:rFonts w:ascii="Times New Roman" w:hAnsi="Times New Roman" w:cs="Times New Roman"/>
-          <w:sz w:val="24"/>
-          <w:szCs w:val="24"/>
-        </w:rPr>
-        <w:t>salário</w:t>
-      </w:r>
-      <w:r>
-        <w:rPr>
-          <w:rFonts w:ascii="Times New Roman" w:hAnsi="Times New Roman" w:cs="Times New Roman"/>
-          <w:sz w:val="24"/>
-          <w:szCs w:val="24"/>
-        </w:rPr>
-        <w:t xml:space="preserve"> da equipe, este que só será entregue ao fim.</w:t>
-      </w:r>
-    </w:p>
-    <w:p>
-      <w:pPr>
-        <w:spacing w:line="288" w:lineRule="auto"/>
-        <w:rPr>
-          <w:rFonts w:ascii="Times New Roman" w:hAnsi="Times New Roman" w:cs="Times New Roman"/>
-          <w:sz w:val="24"/>
-          <w:szCs w:val="24"/>
-        </w:rPr>
-      </w:pPr>
-      <w:r>
-        <w:rPr>
-          <w:rFonts w:ascii="Times New Roman" w:hAnsi="Times New Roman" w:cs="Times New Roman"/>
-          <w:sz w:val="24"/>
-          <w:szCs w:val="24"/>
-        </w:rPr>
-        <w:t xml:space="preserve">Controle de Qualidade - Só terá uma liberação do produto (na fase final), logo não há como medir a qualidade geral do mesmo. O que se têm, é a revisão constante dos processos que resultaram nesse produto final. Técnicas gerais estão sendo usadas em cada fase do projeto, baseados em </w:t>
-      </w:r>
-      <w:proofErr w:type="spellStart"/>
-      <w:r>
-        <w:rPr>
-          <w:rFonts w:ascii="Times New Roman" w:hAnsi="Times New Roman" w:cs="Times New Roman"/>
-          <w:sz w:val="24"/>
-          <w:szCs w:val="24"/>
-        </w:rPr>
-        <w:t>templates</w:t>
-      </w:r>
-      <w:proofErr w:type="spellEnd"/>
-      <w:r>
-        <w:rPr>
-          <w:rFonts w:ascii="Times New Roman" w:hAnsi="Times New Roman" w:cs="Times New Roman"/>
-          <w:sz w:val="24"/>
-          <w:szCs w:val="24"/>
-        </w:rPr>
         <w:t xml:space="preserve"> propostos por empresas de mérito e instituições de ensino que garantem a qualidade.</w:t>
       </w:r>
     </w:p>
     <w:p>
       <w:pPr>
         <w:spacing w:line="288" w:lineRule="auto"/>
-        <w:rPr>
-          <w:rFonts w:ascii="Times New Roman" w:hAnsi="Times New Roman" w:cs="Times New Roman"/>
-          <w:sz w:val="24"/>
-          <w:szCs w:val="24"/>
-        </w:rPr>
-      </w:pPr>
-    </w:p>
-    <w:p>
-      <w:pPr>
-        <w:spacing w:line="288" w:lineRule="auto"/>
+        <w:jc w:val="both"/>
+        <w:rPr>
+          <w:rFonts w:ascii="Times New Roman" w:hAnsi="Times New Roman" w:cs="Times New Roman"/>
+          <w:sz w:val="24"/>
+          <w:szCs w:val="24"/>
+        </w:rPr>
+      </w:pPr>
+    </w:p>
+    <w:p>
+      <w:pPr>
+        <w:spacing w:line="288" w:lineRule="auto"/>
+        <w:jc w:val="both"/>
         <w:rPr>
           <w:rFonts w:ascii="Times New Roman" w:hAnsi="Times New Roman" w:cs="Times New Roman"/>
           <w:sz w:val="24"/>
@@ -6665,16 +7168,18 @@
     <w:p>
       <w:pPr>
         <w:spacing w:line="288" w:lineRule="auto"/>
-        <w:rPr>
-          <w:rFonts w:ascii="Times New Roman" w:hAnsi="Times New Roman" w:cs="Times New Roman"/>
-          <w:sz w:val="24"/>
-          <w:szCs w:val="24"/>
-        </w:rPr>
-      </w:pPr>
-    </w:p>
-    <w:p>
-      <w:pPr>
-        <w:spacing w:line="288" w:lineRule="auto"/>
+        <w:jc w:val="both"/>
+        <w:rPr>
+          <w:rFonts w:ascii="Times New Roman" w:hAnsi="Times New Roman" w:cs="Times New Roman"/>
+          <w:sz w:val="24"/>
+          <w:szCs w:val="24"/>
+        </w:rPr>
+      </w:pPr>
+    </w:p>
+    <w:p>
+      <w:pPr>
+        <w:spacing w:line="288" w:lineRule="auto"/>
+        <w:jc w:val="both"/>
         <w:rPr>
           <w:rFonts w:ascii="Times New Roman" w:hAnsi="Times New Roman" w:cs="Times New Roman"/>
           <w:sz w:val="24"/>
@@ -6717,6 +7222,7 @@
     <w:p>
       <w:pPr>
         <w:spacing w:line="288" w:lineRule="auto"/>
+        <w:jc w:val="both"/>
         <w:rPr>
           <w:rFonts w:ascii="Times New Roman" w:hAnsi="Times New Roman" w:cs="Times New Roman"/>
           <w:sz w:val="24"/>
@@ -6735,16 +7241,18 @@
     <w:p>
       <w:pPr>
         <w:spacing w:line="288" w:lineRule="auto"/>
-        <w:rPr>
-          <w:rFonts w:ascii="Times New Roman" w:hAnsi="Times New Roman" w:cs="Times New Roman"/>
-          <w:sz w:val="24"/>
-          <w:szCs w:val="24"/>
-        </w:rPr>
-      </w:pPr>
-    </w:p>
-    <w:p>
-      <w:pPr>
-        <w:spacing w:line="288" w:lineRule="auto"/>
+        <w:jc w:val="both"/>
+        <w:rPr>
+          <w:rFonts w:ascii="Times New Roman" w:hAnsi="Times New Roman" w:cs="Times New Roman"/>
+          <w:sz w:val="24"/>
+          <w:szCs w:val="24"/>
+        </w:rPr>
+      </w:pPr>
+    </w:p>
+    <w:p>
+      <w:pPr>
+        <w:spacing w:line="288" w:lineRule="auto"/>
+        <w:jc w:val="both"/>
         <w:rPr>
           <w:rFonts w:ascii="Times New Roman" w:hAnsi="Times New Roman" w:cs="Times New Roman"/>
           <w:sz w:val="24"/>
@@ -6787,6 +7295,7 @@
             <w:pPr>
               <w:widowControl w:val="0"/>
               <w:spacing w:line="240" w:lineRule="auto"/>
+              <w:jc w:val="both"/>
               <w:rPr>
                 <w:rFonts w:ascii="Times New Roman" w:hAnsi="Times New Roman" w:cs="Times New Roman"/>
                 <w:sz w:val="24"/>
@@ -6825,8 +7334,6 @@
               </w:rPr>
               <w:t xml:space="preserve"> </w:t>
             </w:r>
-            <w:bookmarkStart w:id="19" w:name="_GoBack"/>
-            <w:bookmarkEnd w:id="19"/>
             <w:r>
               <w:rPr>
                 <w:rFonts w:ascii="Times New Roman" w:hAnsi="Times New Roman" w:cs="Times New Roman"/>
@@ -6851,6 +7358,7 @@
             <w:pPr>
               <w:widowControl w:val="0"/>
               <w:spacing w:line="240" w:lineRule="auto"/>
+              <w:jc w:val="both"/>
               <w:rPr>
                 <w:rFonts w:ascii="Times New Roman" w:hAnsi="Times New Roman" w:cs="Times New Roman"/>
                 <w:sz w:val="24"/>
@@ -6881,6 +7389,7 @@
             <w:pPr>
               <w:widowControl w:val="0"/>
               <w:spacing w:line="240" w:lineRule="auto"/>
+              <w:jc w:val="both"/>
               <w:rPr>
                 <w:rFonts w:ascii="Times New Roman" w:hAnsi="Times New Roman" w:cs="Times New Roman"/>
                 <w:sz w:val="24"/>
@@ -6902,26 +7411,29 @@
     <w:p>
       <w:pPr>
         <w:spacing w:line="288" w:lineRule="auto"/>
-        <w:rPr>
-          <w:rFonts w:ascii="Times New Roman" w:hAnsi="Times New Roman" w:cs="Times New Roman"/>
-          <w:sz w:val="24"/>
-          <w:szCs w:val="24"/>
-        </w:rPr>
-      </w:pPr>
-    </w:p>
-    <w:p>
-      <w:pPr>
-        <w:spacing w:line="288" w:lineRule="auto"/>
-        <w:rPr>
-          <w:rFonts w:ascii="Times New Roman" w:hAnsi="Times New Roman" w:cs="Times New Roman"/>
-          <w:sz w:val="24"/>
-          <w:szCs w:val="24"/>
-        </w:rPr>
-      </w:pPr>
-    </w:p>
-    <w:p>
-      <w:pPr>
-        <w:spacing w:line="288" w:lineRule="auto"/>
+        <w:jc w:val="both"/>
+        <w:rPr>
+          <w:rFonts w:ascii="Times New Roman" w:hAnsi="Times New Roman" w:cs="Times New Roman"/>
+          <w:sz w:val="24"/>
+          <w:szCs w:val="24"/>
+        </w:rPr>
+      </w:pPr>
+    </w:p>
+    <w:p>
+      <w:pPr>
+        <w:spacing w:line="288" w:lineRule="auto"/>
+        <w:jc w:val="both"/>
+        <w:rPr>
+          <w:rFonts w:ascii="Times New Roman" w:hAnsi="Times New Roman" w:cs="Times New Roman"/>
+          <w:sz w:val="24"/>
+          <w:szCs w:val="24"/>
+        </w:rPr>
+      </w:pPr>
+    </w:p>
+    <w:p>
+      <w:pPr>
+        <w:spacing w:line="288" w:lineRule="auto"/>
+        <w:jc w:val="both"/>
         <w:rPr>
           <w:rFonts w:ascii="Times New Roman" w:hAnsi="Times New Roman" w:cs="Times New Roman"/>
           <w:sz w:val="24"/>
@@ -6940,6 +7452,7 @@
     <w:p>
       <w:pPr>
         <w:spacing w:line="288" w:lineRule="auto"/>
+        <w:jc w:val="both"/>
         <w:rPr>
           <w:rFonts w:ascii="Times New Roman" w:hAnsi="Times New Roman" w:cs="Times New Roman"/>
           <w:sz w:val="24"/>
@@ -6958,6 +7471,7 @@
     <w:p>
       <w:pPr>
         <w:spacing w:line="288" w:lineRule="auto"/>
+        <w:jc w:val="both"/>
         <w:rPr>
           <w:rFonts w:ascii="Times New Roman" w:hAnsi="Times New Roman" w:cs="Times New Roman"/>
           <w:sz w:val="24"/>
@@ -6994,6 +7508,7 @@
     <w:p>
       <w:pPr>
         <w:spacing w:line="288" w:lineRule="auto"/>
+        <w:jc w:val="both"/>
         <w:rPr>
           <w:rFonts w:ascii="Times New Roman" w:hAnsi="Times New Roman" w:cs="Times New Roman"/>
           <w:sz w:val="24"/>
@@ -7012,6 +7527,7 @@
     <w:p>
       <w:pPr>
         <w:spacing w:line="288" w:lineRule="auto"/>
+        <w:jc w:val="both"/>
         <w:rPr>
           <w:rFonts w:ascii="Times New Roman" w:hAnsi="Times New Roman" w:cs="Times New Roman"/>
           <w:sz w:val="24"/>
@@ -7030,6 +7546,7 @@
     <w:p>
       <w:pPr>
         <w:spacing w:line="288" w:lineRule="auto"/>
+        <w:jc w:val="both"/>
         <w:rPr>
           <w:rFonts w:ascii="Times New Roman" w:hAnsi="Times New Roman" w:cs="Times New Roman"/>
           <w:sz w:val="24"/>
@@ -7048,6 +7565,7 @@
     <w:p>
       <w:pPr>
         <w:spacing w:line="288" w:lineRule="auto"/>
+        <w:jc w:val="both"/>
         <w:rPr>
           <w:rFonts w:ascii="Times New Roman" w:hAnsi="Times New Roman" w:cs="Times New Roman"/>
           <w:sz w:val="24"/>
@@ -7066,16 +7584,18 @@
     <w:p>
       <w:pPr>
         <w:spacing w:line="288" w:lineRule="auto"/>
-        <w:rPr>
-          <w:rFonts w:ascii="Times New Roman" w:hAnsi="Times New Roman" w:cs="Times New Roman"/>
-          <w:sz w:val="24"/>
-          <w:szCs w:val="24"/>
-        </w:rPr>
-      </w:pPr>
-    </w:p>
-    <w:p>
-      <w:pPr>
-        <w:spacing w:line="288" w:lineRule="auto"/>
+        <w:jc w:val="both"/>
+        <w:rPr>
+          <w:rFonts w:ascii="Times New Roman" w:hAnsi="Times New Roman" w:cs="Times New Roman"/>
+          <w:sz w:val="24"/>
+          <w:szCs w:val="24"/>
+        </w:rPr>
+      </w:pPr>
+    </w:p>
+    <w:p>
+      <w:pPr>
+        <w:spacing w:line="288" w:lineRule="auto"/>
+        <w:jc w:val="both"/>
         <w:rPr>
           <w:rFonts w:ascii="Times New Roman" w:hAnsi="Times New Roman" w:cs="Times New Roman"/>
           <w:sz w:val="24"/>
@@ -7132,16 +7652,18 @@
     <w:p>
       <w:pPr>
         <w:spacing w:line="288" w:lineRule="auto"/>
-        <w:rPr>
-          <w:rFonts w:ascii="Times New Roman" w:hAnsi="Times New Roman" w:cs="Times New Roman"/>
-          <w:sz w:val="24"/>
-          <w:szCs w:val="24"/>
-        </w:rPr>
-      </w:pPr>
-    </w:p>
-    <w:p>
-      <w:pPr>
-        <w:spacing w:line="288" w:lineRule="auto"/>
+        <w:jc w:val="both"/>
+        <w:rPr>
+          <w:rFonts w:ascii="Times New Roman" w:hAnsi="Times New Roman" w:cs="Times New Roman"/>
+          <w:sz w:val="24"/>
+          <w:szCs w:val="24"/>
+        </w:rPr>
+      </w:pPr>
+    </w:p>
+    <w:p>
+      <w:pPr>
+        <w:spacing w:line="288" w:lineRule="auto"/>
+        <w:jc w:val="both"/>
         <w:rPr>
           <w:rFonts w:ascii="Times New Roman" w:hAnsi="Times New Roman" w:cs="Times New Roman"/>
           <w:sz w:val="24"/>
@@ -7160,44 +7682,49 @@
     <w:p>
       <w:pPr>
         <w:spacing w:line="288" w:lineRule="auto"/>
-        <w:rPr>
-          <w:rFonts w:ascii="Times New Roman" w:hAnsi="Times New Roman" w:cs="Times New Roman"/>
-          <w:sz w:val="24"/>
-          <w:szCs w:val="24"/>
-        </w:rPr>
-      </w:pPr>
-    </w:p>
-    <w:p>
-      <w:pPr>
-        <w:spacing w:line="288" w:lineRule="auto"/>
-        <w:rPr>
-          <w:rFonts w:ascii="Times New Roman" w:hAnsi="Times New Roman" w:cs="Times New Roman"/>
-          <w:sz w:val="24"/>
-          <w:szCs w:val="24"/>
-        </w:rPr>
-      </w:pPr>
-      <w:r>
-        <w:rPr>
-          <w:rFonts w:ascii="Times New Roman" w:hAnsi="Times New Roman" w:cs="Times New Roman"/>
-          <w:sz w:val="24"/>
-          <w:szCs w:val="24"/>
-        </w:rPr>
+        <w:jc w:val="both"/>
+        <w:rPr>
+          <w:rFonts w:ascii="Times New Roman" w:hAnsi="Times New Roman" w:cs="Times New Roman"/>
+          <w:sz w:val="24"/>
+          <w:szCs w:val="24"/>
+        </w:rPr>
+      </w:pPr>
+    </w:p>
+    <w:p>
+      <w:pPr>
+        <w:spacing w:line="288" w:lineRule="auto"/>
+        <w:jc w:val="both"/>
+        <w:rPr>
+          <w:rFonts w:ascii="Times New Roman" w:hAnsi="Times New Roman" w:cs="Times New Roman"/>
+          <w:sz w:val="24"/>
+          <w:szCs w:val="24"/>
+        </w:rPr>
+      </w:pPr>
+      <w:r>
+        <w:rPr>
+          <w:rFonts w:ascii="Times New Roman" w:hAnsi="Times New Roman" w:cs="Times New Roman"/>
+          <w:sz w:val="24"/>
+          <w:szCs w:val="24"/>
+        </w:rPr>
+        <w:lastRenderedPageBreak/>
         <w:t xml:space="preserve">Gerenciamento de Subcontratantes - Não há nenhum subcontratantes com remuneração. Espera-se que tenha a movimentação por parte de comerciantes e distribuidores gerais de forma espontânea, visando o usuário em comum. </w:t>
       </w:r>
     </w:p>
     <w:p>
       <w:pPr>
         <w:spacing w:line="288" w:lineRule="auto"/>
-        <w:rPr>
-          <w:rFonts w:ascii="Times New Roman" w:hAnsi="Times New Roman" w:cs="Times New Roman"/>
-          <w:sz w:val="24"/>
-          <w:szCs w:val="24"/>
-        </w:rPr>
-      </w:pPr>
-    </w:p>
-    <w:p>
-      <w:pPr>
-        <w:spacing w:line="288" w:lineRule="auto"/>
+        <w:jc w:val="both"/>
+        <w:rPr>
+          <w:rFonts w:ascii="Times New Roman" w:hAnsi="Times New Roman" w:cs="Times New Roman"/>
+          <w:sz w:val="24"/>
+          <w:szCs w:val="24"/>
+        </w:rPr>
+      </w:pPr>
+    </w:p>
+    <w:p>
+      <w:pPr>
+        <w:spacing w:line="288" w:lineRule="auto"/>
+        <w:jc w:val="both"/>
         <w:rPr>
           <w:rFonts w:ascii="Times New Roman" w:hAnsi="Times New Roman" w:cs="Times New Roman"/>
           <w:sz w:val="24"/>
@@ -7216,6 +7743,7 @@
     <w:p>
       <w:pPr>
         <w:pStyle w:val="Ttulo1"/>
+        <w:jc w:val="both"/>
         <w:rPr>
           <w:rFonts w:eastAsia="Times New Roman"/>
         </w:rPr>
@@ -7225,7 +7753,6 @@
         <w:rPr>
           <w:rFonts w:eastAsia="Times New Roman"/>
         </w:rPr>
-        <w:lastRenderedPageBreak/>
         <w:t xml:space="preserve">5. </w:t>
       </w:r>
       <w:r>
@@ -7245,6 +7772,7 @@
     <w:p>
       <w:pPr>
         <w:spacing w:line="240" w:lineRule="auto"/>
+        <w:jc w:val="both"/>
         <w:rPr>
           <w:rFonts w:ascii="Times New Roman" w:eastAsia="Times New Roman" w:hAnsi="Times New Roman" w:cs="Times New Roman"/>
           <w:color w:val="auto"/>
@@ -7263,6 +7791,7 @@
     </w:p>
     <w:p>
       <w:pPr>
+        <w:jc w:val="both"/>
         <w:rPr>
           <w:rFonts w:ascii="Times New Roman" w:hAnsi="Times New Roman" w:cs="Times New Roman"/>
           <w:sz w:val="24"/>
@@ -7345,7 +7874,7 @@
           <w:rPr>
             <w:noProof/>
           </w:rPr>
-          <w:t>2</w:t>
+          <w:t>11</w:t>
         </w:r>
         <w:r>
           <w:fldChar w:fldCharType="end"/>

</xml_diff>